<commit_message>
Added PF Plugins Build Instructions
</commit_message>
<xml_diff>
--- a/BuildInstructions.docx
+++ b/BuildInstructions.docx
@@ -1,6 +1,6 @@
 
 <file path=word/document.xml><?xml version="1.0" encoding="utf-8"?>
-<w:document xmlns:wpc="http://schemas.microsoft.com/office/word/2010/wordprocessingCanvas" xmlns:mc="http://schemas.openxmlformats.org/markup-compatibility/2006" xmlns:o="urn:schemas-microsoft-com:office:office" xmlns:r="http://schemas.openxmlformats.org/officeDocument/2006/relationships" xmlns:m="http://schemas.openxmlformats.org/officeDocument/2006/math" xmlns:v="urn:schemas-microsoft-com:vml" xmlns:wp14="http://schemas.microsoft.com/office/word/2010/wordprocessingDrawing" xmlns:wp="http://schemas.openxmlformats.org/drawingml/2006/wordprocessingDrawing" xmlns:w10="urn:schemas-microsoft-com:office:word" xmlns:w="http://schemas.openxmlformats.org/wordprocessingml/2006/main" xmlns:w14="http://schemas.microsoft.com/office/word/2010/wordml" xmlns:w15="http://schemas.microsoft.com/office/word/2012/wordml" xmlns:wpg="http://schemas.microsoft.com/office/word/2010/wordprocessingGroup" xmlns:wpi="http://schemas.microsoft.com/office/word/2010/wordprocessingInk" xmlns:wne="http://schemas.microsoft.com/office/word/2006/wordml" xmlns:wps="http://schemas.microsoft.com/office/word/2010/wordprocessingShape" mc:Ignorable="w14 w15 wp14">
+<w:document xmlns:wpc="http://schemas.microsoft.com/office/word/2010/wordprocessingCanvas" xmlns:cx="http://schemas.microsoft.com/office/drawing/2014/chartex" xmlns:mc="http://schemas.openxmlformats.org/markup-compatibility/2006" xmlns:o="urn:schemas-microsoft-com:office:office" xmlns:r="http://schemas.openxmlformats.org/officeDocument/2006/relationships" xmlns:m="http://schemas.openxmlformats.org/officeDocument/2006/math" xmlns:v="urn:schemas-microsoft-com:vml" xmlns:wp14="http://schemas.microsoft.com/office/word/2010/wordprocessingDrawing" xmlns:wp="http://schemas.openxmlformats.org/drawingml/2006/wordprocessingDrawing" xmlns:w10="urn:schemas-microsoft-com:office:word" xmlns:w="http://schemas.openxmlformats.org/wordprocessingml/2006/main" xmlns:w14="http://schemas.microsoft.com/office/word/2010/wordml" xmlns:w15="http://schemas.microsoft.com/office/word/2012/wordml" xmlns:wpg="http://schemas.microsoft.com/office/word/2010/wordprocessingGroup" xmlns:wpi="http://schemas.microsoft.com/office/word/2010/wordprocessingInk" xmlns:wne="http://schemas.microsoft.com/office/word/2006/wordml" xmlns:wps="http://schemas.microsoft.com/office/word/2010/wordprocessingShape" mc:Ignorable="w14 w15 wp14">
   <w:body>
     <w:sdt>
       <w:sdtPr>
@@ -795,33 +795,21 @@
         <w:pStyle w:val="Heading3"/>
       </w:pPr>
       <w:r>
-        <w:t xml:space="preserve">Windows </w:t>
-      </w:r>
-      <w:r>
-        <w:t>10</w:t>
+        <w:t>Windows 10</w:t>
       </w:r>
     </w:p>
     <w:p/>
     <w:p>
       <w:r>
-        <w:t>Using Visual Studio 2015</w:t>
-      </w:r>
-      <w:r>
-        <w:t xml:space="preserve">, open the solution named </w:t>
+        <w:t xml:space="preserve">Using Visual Studio 2015, open the solution named </w:t>
       </w:r>
       <w:proofErr w:type="spellStart"/>
       <w:r>
-        <w:t>Microsoft.HLSC</w:t>
-      </w:r>
-      <w:r>
-        <w:t>lient</w:t>
+        <w:t>Microsoft.HLSClient</w:t>
       </w:r>
       <w:proofErr w:type="spellEnd"/>
       <w:r>
-        <w:t xml:space="preserve"> found under SDK/Windows 10</w:t>
-      </w:r>
-      <w:r>
-        <w:t>. Select Batch Build, select all and then click Clean. Once all projects are cleaned, deselect all and check the following projects. The click build.</w:t>
+        <w:t xml:space="preserve"> found under SDK/Windows 10. Select Batch Build, select all and then click Clean. Once all projects are cleaned, deselect all and check the following projects. The click build.</w:t>
       </w:r>
     </w:p>
     <w:tbl>
@@ -1148,11 +1136,2556 @@
         <w:pStyle w:val="Heading1"/>
       </w:pPr>
       <w:bookmarkStart w:id="0" w:name="_GoBack"/>
+      <w:bookmarkEnd w:id="0"/>
       <w:r>
         <w:t>Building the Player Framework Plugins</w:t>
       </w:r>
-      <w:bookmarkEnd w:id="0"/>
     </w:p>
+    <w:p>
+      <w:pPr>
+        <w:pStyle w:val="Heading3"/>
+      </w:pPr>
+      <w:r>
+        <w:t xml:space="preserve">Windows </w:t>
+      </w:r>
+      <w:r>
+        <w:t>8.1</w:t>
+      </w:r>
+    </w:p>
+    <w:p/>
+    <w:p>
+      <w:r>
+        <w:t>Using Visual Studio 2013</w:t>
+      </w:r>
+      <w:r>
+        <w:t xml:space="preserve">, open the solution named </w:t>
+      </w:r>
+      <w:r>
+        <w:t>MSHLS.PF</w:t>
+      </w:r>
+      <w:r>
+        <w:t xml:space="preserve"> found under </w:t>
+      </w:r>
+      <w:proofErr w:type="spellStart"/>
+      <w:r>
+        <w:t>PFPlugins</w:t>
+      </w:r>
+      <w:proofErr w:type="spellEnd"/>
+      <w:r>
+        <w:t>/Windows8.1 folder</w:t>
+      </w:r>
+      <w:r>
+        <w:t>. Select Batch Build, select all and then click Clean. Once all projects are cleaned, deselect all and check the following projects. The click build.</w:t>
+      </w:r>
+    </w:p>
+    <w:tbl>
+      <w:tblPr>
+        <w:tblStyle w:val="ListTable3-Accent1"/>
+        <w:tblW w:w="0" w:type="auto"/>
+        <w:tblLook w:val="04A0" w:firstRow="1" w:lastRow="0" w:firstColumn="1" w:lastColumn="0" w:noHBand="0" w:noVBand="1"/>
+      </w:tblPr>
+      <w:tblGrid>
+        <w:gridCol w:w="4675"/>
+        <w:gridCol w:w="4675"/>
+      </w:tblGrid>
+      <w:tr>
+        <w:trPr>
+          <w:cnfStyle w:val="100000000000" w:firstRow="1" w:lastRow="0" w:firstColumn="0" w:lastColumn="0" w:oddVBand="0" w:evenVBand="0" w:oddHBand="0" w:evenHBand="0" w:firstRowFirstColumn="0" w:firstRowLastColumn="0" w:lastRowFirstColumn="0" w:lastRowLastColumn="0"/>
+        </w:trPr>
+        <w:tc>
+          <w:tcPr>
+            <w:cnfStyle w:val="001000000100" w:firstRow="0" w:lastRow="0" w:firstColumn="1" w:lastColumn="0" w:oddVBand="0" w:evenVBand="0" w:oddHBand="0" w:evenHBand="0" w:firstRowFirstColumn="1" w:firstRowLastColumn="0" w:lastRowFirstColumn="0" w:lastRowLastColumn="0"/>
+            <w:tcW w:w="4675" w:type="dxa"/>
+          </w:tcPr>
+          <w:p>
+            <w:r>
+              <w:t>Project Name</w:t>
+            </w:r>
+          </w:p>
+        </w:tc>
+        <w:tc>
+          <w:tcPr>
+            <w:tcW w:w="4675" w:type="dxa"/>
+          </w:tcPr>
+          <w:p>
+            <w:pPr>
+              <w:cnfStyle w:val="100000000000" w:firstRow="1" w:lastRow="0" w:firstColumn="0" w:lastColumn="0" w:oddVBand="0" w:evenVBand="0" w:oddHBand="0" w:evenHBand="0" w:firstRowFirstColumn="0" w:firstRowLastColumn="0" w:lastRowFirstColumn="0" w:lastRowLastColumn="0"/>
+            </w:pPr>
+            <w:r>
+              <w:t>Configuration</w:t>
+            </w:r>
+          </w:p>
+        </w:tc>
+      </w:tr>
+      <w:tr>
+        <w:trPr>
+          <w:cnfStyle w:val="000000100000" w:firstRow="0" w:lastRow="0" w:firstColumn="0" w:lastColumn="0" w:oddVBand="0" w:evenVBand="0" w:oddHBand="1" w:evenHBand="0" w:firstRowFirstColumn="0" w:firstRowLastColumn="0" w:lastRowFirstColumn="0" w:lastRowLastColumn="0"/>
+        </w:trPr>
+        <w:tc>
+          <w:tcPr>
+            <w:cnfStyle w:val="001000000000" w:firstRow="0" w:lastRow="0" w:firstColumn="1" w:lastColumn="0" w:oddVBand="0" w:evenVBand="0" w:oddHBand="0" w:evenHBand="0" w:firstRowFirstColumn="0" w:firstRowLastColumn="0" w:lastRowFirstColumn="0" w:lastRowLastColumn="0"/>
+            <w:tcW w:w="4675" w:type="dxa"/>
+          </w:tcPr>
+          <w:p>
+            <w:proofErr w:type="spellStart"/>
+            <w:r>
+              <w:t>HLSClientExtensions.Windows</w:t>
+            </w:r>
+            <w:proofErr w:type="spellEnd"/>
+          </w:p>
+        </w:tc>
+        <w:tc>
+          <w:tcPr>
+            <w:tcW w:w="4675" w:type="dxa"/>
+          </w:tcPr>
+          <w:p>
+            <w:pPr>
+              <w:cnfStyle w:val="000000100000" w:firstRow="0" w:lastRow="0" w:firstColumn="0" w:lastColumn="0" w:oddVBand="0" w:evenVBand="0" w:oddHBand="1" w:evenHBand="0" w:firstRowFirstColumn="0" w:firstRowLastColumn="0" w:lastRowFirstColumn="0" w:lastRowLastColumn="0"/>
+            </w:pPr>
+            <w:r>
+              <w:t>Debug | ARM</w:t>
+            </w:r>
+          </w:p>
+        </w:tc>
+      </w:tr>
+      <w:tr>
+        <w:tc>
+          <w:tcPr>
+            <w:cnfStyle w:val="001000000000" w:firstRow="0" w:lastRow="0" w:firstColumn="1" w:lastColumn="0" w:oddVBand="0" w:evenVBand="0" w:oddHBand="0" w:evenHBand="0" w:firstRowFirstColumn="0" w:firstRowLastColumn="0" w:lastRowFirstColumn="0" w:lastRowLastColumn="0"/>
+            <w:tcW w:w="4675" w:type="dxa"/>
+          </w:tcPr>
+          <w:p>
+            <w:proofErr w:type="spellStart"/>
+            <w:r>
+              <w:t>HLSClientExtensions.Windows</w:t>
+            </w:r>
+            <w:proofErr w:type="spellEnd"/>
+          </w:p>
+        </w:tc>
+        <w:tc>
+          <w:tcPr>
+            <w:tcW w:w="4675" w:type="dxa"/>
+          </w:tcPr>
+          <w:p>
+            <w:pPr>
+              <w:cnfStyle w:val="000000000000" w:firstRow="0" w:lastRow="0" w:firstColumn="0" w:lastColumn="0" w:oddVBand="0" w:evenVBand="0" w:oddHBand="0" w:evenHBand="0" w:firstRowFirstColumn="0" w:firstRowLastColumn="0" w:lastRowFirstColumn="0" w:lastRowLastColumn="0"/>
+            </w:pPr>
+            <w:r>
+              <w:t>Debug | Win32</w:t>
+            </w:r>
+          </w:p>
+        </w:tc>
+      </w:tr>
+      <w:tr>
+        <w:trPr>
+          <w:cnfStyle w:val="000000100000" w:firstRow="0" w:lastRow="0" w:firstColumn="0" w:lastColumn="0" w:oddVBand="0" w:evenVBand="0" w:oddHBand="1" w:evenHBand="0" w:firstRowFirstColumn="0" w:firstRowLastColumn="0" w:lastRowFirstColumn="0" w:lastRowLastColumn="0"/>
+        </w:trPr>
+        <w:tc>
+          <w:tcPr>
+            <w:cnfStyle w:val="001000000000" w:firstRow="0" w:lastRow="0" w:firstColumn="1" w:lastColumn="0" w:oddVBand="0" w:evenVBand="0" w:oddHBand="0" w:evenHBand="0" w:firstRowFirstColumn="0" w:firstRowLastColumn="0" w:lastRowFirstColumn="0" w:lastRowLastColumn="0"/>
+            <w:tcW w:w="4675" w:type="dxa"/>
+          </w:tcPr>
+          <w:p>
+            <w:proofErr w:type="spellStart"/>
+            <w:r>
+              <w:t>HLSClientExtensions.Windows</w:t>
+            </w:r>
+            <w:proofErr w:type="spellEnd"/>
+          </w:p>
+        </w:tc>
+        <w:tc>
+          <w:tcPr>
+            <w:tcW w:w="4675" w:type="dxa"/>
+          </w:tcPr>
+          <w:p>
+            <w:pPr>
+              <w:cnfStyle w:val="000000100000" w:firstRow="0" w:lastRow="0" w:firstColumn="0" w:lastColumn="0" w:oddVBand="0" w:evenVBand="0" w:oddHBand="1" w:evenHBand="0" w:firstRowFirstColumn="0" w:firstRowLastColumn="0" w:lastRowFirstColumn="0" w:lastRowLastColumn="0"/>
+            </w:pPr>
+            <w:r>
+              <w:t>Debug | x64</w:t>
+            </w:r>
+          </w:p>
+        </w:tc>
+      </w:tr>
+      <w:tr>
+        <w:tc>
+          <w:tcPr>
+            <w:cnfStyle w:val="001000000000" w:firstRow="0" w:lastRow="0" w:firstColumn="1" w:lastColumn="0" w:oddVBand="0" w:evenVBand="0" w:oddHBand="0" w:evenHBand="0" w:firstRowFirstColumn="0" w:firstRowLastColumn="0" w:lastRowFirstColumn="0" w:lastRowLastColumn="0"/>
+            <w:tcW w:w="4675" w:type="dxa"/>
+          </w:tcPr>
+          <w:p>
+            <w:proofErr w:type="spellStart"/>
+            <w:r>
+              <w:t>HLSClientExtensions.Windows</w:t>
+            </w:r>
+            <w:proofErr w:type="spellEnd"/>
+          </w:p>
+        </w:tc>
+        <w:tc>
+          <w:tcPr>
+            <w:tcW w:w="4675" w:type="dxa"/>
+          </w:tcPr>
+          <w:p>
+            <w:pPr>
+              <w:cnfStyle w:val="000000000000" w:firstRow="0" w:lastRow="0" w:firstColumn="0" w:lastColumn="0" w:oddVBand="0" w:evenVBand="0" w:oddHBand="0" w:evenHBand="0" w:firstRowFirstColumn="0" w:firstRowLastColumn="0" w:lastRowFirstColumn="0" w:lastRowLastColumn="0"/>
+            </w:pPr>
+            <w:r>
+              <w:t>Release | ARM</w:t>
+            </w:r>
+          </w:p>
+        </w:tc>
+      </w:tr>
+      <w:tr>
+        <w:trPr>
+          <w:cnfStyle w:val="000000100000" w:firstRow="0" w:lastRow="0" w:firstColumn="0" w:lastColumn="0" w:oddVBand="0" w:evenVBand="0" w:oddHBand="1" w:evenHBand="0" w:firstRowFirstColumn="0" w:firstRowLastColumn="0" w:lastRowFirstColumn="0" w:lastRowLastColumn="0"/>
+        </w:trPr>
+        <w:tc>
+          <w:tcPr>
+            <w:cnfStyle w:val="001000000000" w:firstRow="0" w:lastRow="0" w:firstColumn="1" w:lastColumn="0" w:oddVBand="0" w:evenVBand="0" w:oddHBand="0" w:evenHBand="0" w:firstRowFirstColumn="0" w:firstRowLastColumn="0" w:lastRowFirstColumn="0" w:lastRowLastColumn="0"/>
+            <w:tcW w:w="4675" w:type="dxa"/>
+          </w:tcPr>
+          <w:p>
+            <w:proofErr w:type="spellStart"/>
+            <w:r>
+              <w:t>HLSClientExtensions.Windows</w:t>
+            </w:r>
+            <w:proofErr w:type="spellEnd"/>
+          </w:p>
+        </w:tc>
+        <w:tc>
+          <w:tcPr>
+            <w:tcW w:w="4675" w:type="dxa"/>
+          </w:tcPr>
+          <w:p>
+            <w:pPr>
+              <w:cnfStyle w:val="000000100000" w:firstRow="0" w:lastRow="0" w:firstColumn="0" w:lastColumn="0" w:oddVBand="0" w:evenVBand="0" w:oddHBand="1" w:evenHBand="0" w:firstRowFirstColumn="0" w:firstRowLastColumn="0" w:lastRowFirstColumn="0" w:lastRowLastColumn="0"/>
+            </w:pPr>
+            <w:r>
+              <w:t>Release | Win32</w:t>
+            </w:r>
+          </w:p>
+        </w:tc>
+      </w:tr>
+      <w:tr>
+        <w:tc>
+          <w:tcPr>
+            <w:cnfStyle w:val="001000000000" w:firstRow="0" w:lastRow="0" w:firstColumn="1" w:lastColumn="0" w:oddVBand="0" w:evenVBand="0" w:oddHBand="0" w:evenHBand="0" w:firstRowFirstColumn="0" w:firstRowLastColumn="0" w:lastRowFirstColumn="0" w:lastRowLastColumn="0"/>
+            <w:tcW w:w="4675" w:type="dxa"/>
+          </w:tcPr>
+          <w:p>
+            <w:proofErr w:type="spellStart"/>
+            <w:r>
+              <w:t>HLSClientExtensions.Windows</w:t>
+            </w:r>
+            <w:proofErr w:type="spellEnd"/>
+          </w:p>
+        </w:tc>
+        <w:tc>
+          <w:tcPr>
+            <w:tcW w:w="4675" w:type="dxa"/>
+          </w:tcPr>
+          <w:p>
+            <w:pPr>
+              <w:cnfStyle w:val="000000000000" w:firstRow="0" w:lastRow="0" w:firstColumn="0" w:lastColumn="0" w:oddVBand="0" w:evenVBand="0" w:oddHBand="0" w:evenHBand="0" w:firstRowFirstColumn="0" w:firstRowLastColumn="0" w:lastRowFirstColumn="0" w:lastRowLastColumn="0"/>
+            </w:pPr>
+            <w:r>
+              <w:t>Release | x64</w:t>
+            </w:r>
+          </w:p>
+        </w:tc>
+      </w:tr>
+      <w:tr>
+        <w:trPr>
+          <w:cnfStyle w:val="000000100000" w:firstRow="0" w:lastRow="0" w:firstColumn="0" w:lastColumn="0" w:oddVBand="0" w:evenVBand="0" w:oddHBand="1" w:evenHBand="0" w:firstRowFirstColumn="0" w:firstRowLastColumn="0" w:lastRowFirstColumn="0" w:lastRowLastColumn="0"/>
+        </w:trPr>
+        <w:tc>
+          <w:tcPr>
+            <w:cnfStyle w:val="001000000000" w:firstRow="0" w:lastRow="0" w:firstColumn="1" w:lastColumn="0" w:oddVBand="0" w:evenVBand="0" w:oddHBand="0" w:evenHBand="0" w:firstRowFirstColumn="0" w:firstRowLastColumn="0" w:lastRowFirstColumn="0" w:lastRowLastColumn="0"/>
+            <w:tcW w:w="4675" w:type="dxa"/>
+          </w:tcPr>
+          <w:p>
+            <w:proofErr w:type="spellStart"/>
+            <w:r>
+              <w:t>HLSClientExtensions.Windows</w:t>
+            </w:r>
+            <w:r>
+              <w:t>Phone</w:t>
+            </w:r>
+            <w:proofErr w:type="spellEnd"/>
+          </w:p>
+        </w:tc>
+        <w:tc>
+          <w:tcPr>
+            <w:tcW w:w="4675" w:type="dxa"/>
+          </w:tcPr>
+          <w:p>
+            <w:pPr>
+              <w:cnfStyle w:val="000000100000" w:firstRow="0" w:lastRow="0" w:firstColumn="0" w:lastColumn="0" w:oddVBand="0" w:evenVBand="0" w:oddHBand="1" w:evenHBand="0" w:firstRowFirstColumn="0" w:firstRowLastColumn="0" w:lastRowFirstColumn="0" w:lastRowLastColumn="0"/>
+            </w:pPr>
+            <w:r>
+              <w:t>Debug | ARM</w:t>
+            </w:r>
+          </w:p>
+        </w:tc>
+      </w:tr>
+      <w:tr>
+        <w:tc>
+          <w:tcPr>
+            <w:cnfStyle w:val="001000000000" w:firstRow="0" w:lastRow="0" w:firstColumn="1" w:lastColumn="0" w:oddVBand="0" w:evenVBand="0" w:oddHBand="0" w:evenHBand="0" w:firstRowFirstColumn="0" w:firstRowLastColumn="0" w:lastRowFirstColumn="0" w:lastRowLastColumn="0"/>
+            <w:tcW w:w="4675" w:type="dxa"/>
+          </w:tcPr>
+          <w:p>
+            <w:proofErr w:type="spellStart"/>
+            <w:r>
+              <w:t>HLSClientExtensions.Windows</w:t>
+            </w:r>
+            <w:r>
+              <w:t>Phone</w:t>
+            </w:r>
+            <w:proofErr w:type="spellEnd"/>
+          </w:p>
+        </w:tc>
+        <w:tc>
+          <w:tcPr>
+            <w:tcW w:w="4675" w:type="dxa"/>
+          </w:tcPr>
+          <w:p>
+            <w:pPr>
+              <w:cnfStyle w:val="000000000000" w:firstRow="0" w:lastRow="0" w:firstColumn="0" w:lastColumn="0" w:oddVBand="0" w:evenVBand="0" w:oddHBand="0" w:evenHBand="0" w:firstRowFirstColumn="0" w:firstRowLastColumn="0" w:lastRowFirstColumn="0" w:lastRowLastColumn="0"/>
+            </w:pPr>
+            <w:r>
+              <w:t>Debug | Win32</w:t>
+            </w:r>
+          </w:p>
+        </w:tc>
+      </w:tr>
+      <w:tr>
+        <w:trPr>
+          <w:cnfStyle w:val="000000100000" w:firstRow="0" w:lastRow="0" w:firstColumn="0" w:lastColumn="0" w:oddVBand="0" w:evenVBand="0" w:oddHBand="1" w:evenHBand="0" w:firstRowFirstColumn="0" w:firstRowLastColumn="0" w:lastRowFirstColumn="0" w:lastRowLastColumn="0"/>
+        </w:trPr>
+        <w:tc>
+          <w:tcPr>
+            <w:cnfStyle w:val="001000000000" w:firstRow="0" w:lastRow="0" w:firstColumn="1" w:lastColumn="0" w:oddVBand="0" w:evenVBand="0" w:oddHBand="0" w:evenHBand="0" w:firstRowFirstColumn="0" w:firstRowLastColumn="0" w:lastRowFirstColumn="0" w:lastRowLastColumn="0"/>
+            <w:tcW w:w="4675" w:type="dxa"/>
+          </w:tcPr>
+          <w:p>
+            <w:proofErr w:type="spellStart"/>
+            <w:r>
+              <w:t>HLSClientExtensions.Windows</w:t>
+            </w:r>
+            <w:r>
+              <w:t>Phone</w:t>
+            </w:r>
+            <w:proofErr w:type="spellEnd"/>
+          </w:p>
+        </w:tc>
+        <w:tc>
+          <w:tcPr>
+            <w:tcW w:w="4675" w:type="dxa"/>
+          </w:tcPr>
+          <w:p>
+            <w:pPr>
+              <w:cnfStyle w:val="000000100000" w:firstRow="0" w:lastRow="0" w:firstColumn="0" w:lastColumn="0" w:oddVBand="0" w:evenVBand="0" w:oddHBand="1" w:evenHBand="0" w:firstRowFirstColumn="0" w:firstRowLastColumn="0" w:lastRowFirstColumn="0" w:lastRowLastColumn="0"/>
+            </w:pPr>
+            <w:r>
+              <w:t>Release | ARM</w:t>
+            </w:r>
+          </w:p>
+        </w:tc>
+      </w:tr>
+      <w:tr>
+        <w:tc>
+          <w:tcPr>
+            <w:cnfStyle w:val="001000000000" w:firstRow="0" w:lastRow="0" w:firstColumn="1" w:lastColumn="0" w:oddVBand="0" w:evenVBand="0" w:oddHBand="0" w:evenHBand="0" w:firstRowFirstColumn="0" w:firstRowLastColumn="0" w:lastRowFirstColumn="0" w:lastRowLastColumn="0"/>
+            <w:tcW w:w="4675" w:type="dxa"/>
+          </w:tcPr>
+          <w:p>
+            <w:proofErr w:type="spellStart"/>
+            <w:r>
+              <w:t>HLSClientExtensions.Windows</w:t>
+            </w:r>
+            <w:r>
+              <w:t>Phone</w:t>
+            </w:r>
+            <w:proofErr w:type="spellEnd"/>
+          </w:p>
+        </w:tc>
+        <w:tc>
+          <w:tcPr>
+            <w:tcW w:w="4675" w:type="dxa"/>
+          </w:tcPr>
+          <w:p>
+            <w:pPr>
+              <w:cnfStyle w:val="000000000000" w:firstRow="0" w:lastRow="0" w:firstColumn="0" w:lastColumn="0" w:oddVBand="0" w:evenVBand="0" w:oddHBand="0" w:evenHBand="0" w:firstRowFirstColumn="0" w:firstRowLastColumn="0" w:lastRowFirstColumn="0" w:lastRowLastColumn="0"/>
+            </w:pPr>
+            <w:r>
+              <w:t>Release | Win32</w:t>
+            </w:r>
+          </w:p>
+        </w:tc>
+      </w:tr>
+      <w:tr>
+        <w:trPr>
+          <w:cnfStyle w:val="000000100000" w:firstRow="0" w:lastRow="0" w:firstColumn="0" w:lastColumn="0" w:oddVBand="0" w:evenVBand="0" w:oddHBand="1" w:evenHBand="0" w:firstRowFirstColumn="0" w:firstRowLastColumn="0" w:lastRowFirstColumn="0" w:lastRowLastColumn="0"/>
+        </w:trPr>
+        <w:tc>
+          <w:tcPr>
+            <w:cnfStyle w:val="001000000000" w:firstRow="0" w:lastRow="0" w:firstColumn="1" w:lastColumn="0" w:oddVBand="0" w:evenVBand="0" w:oddHBand="0" w:evenHBand="0" w:firstRowFirstColumn="0" w:firstRowLastColumn="0" w:lastRowFirstColumn="0" w:lastRowLastColumn="0"/>
+            <w:tcW w:w="4675" w:type="dxa"/>
+          </w:tcPr>
+          <w:p>
+            <w:r>
+              <w:t>Microsoft.CC608</w:t>
+            </w:r>
+          </w:p>
+        </w:tc>
+        <w:tc>
+          <w:tcPr>
+            <w:tcW w:w="4675" w:type="dxa"/>
+          </w:tcPr>
+          <w:p>
+            <w:pPr>
+              <w:cnfStyle w:val="000000100000" w:firstRow="0" w:lastRow="0" w:firstColumn="0" w:lastColumn="0" w:oddVBand="0" w:evenVBand="0" w:oddHBand="1" w:evenHBand="0" w:firstRowFirstColumn="0" w:firstRowLastColumn="0" w:lastRowFirstColumn="0" w:lastRowLastColumn="0"/>
+            </w:pPr>
+            <w:r>
+              <w:t>Debug | ARM</w:t>
+            </w:r>
+          </w:p>
+        </w:tc>
+      </w:tr>
+      <w:tr>
+        <w:tc>
+          <w:tcPr>
+            <w:cnfStyle w:val="001000000000" w:firstRow="0" w:lastRow="0" w:firstColumn="1" w:lastColumn="0" w:oddVBand="0" w:evenVBand="0" w:oddHBand="0" w:evenHBand="0" w:firstRowFirstColumn="0" w:firstRowLastColumn="0" w:lastRowFirstColumn="0" w:lastRowLastColumn="0"/>
+            <w:tcW w:w="4675" w:type="dxa"/>
+          </w:tcPr>
+          <w:p>
+            <w:r>
+              <w:t>Microsoft.CC608</w:t>
+            </w:r>
+          </w:p>
+        </w:tc>
+        <w:tc>
+          <w:tcPr>
+            <w:tcW w:w="4675" w:type="dxa"/>
+          </w:tcPr>
+          <w:p>
+            <w:pPr>
+              <w:cnfStyle w:val="000000000000" w:firstRow="0" w:lastRow="0" w:firstColumn="0" w:lastColumn="0" w:oddVBand="0" w:evenVBand="0" w:oddHBand="0" w:evenHBand="0" w:firstRowFirstColumn="0" w:firstRowLastColumn="0" w:lastRowFirstColumn="0" w:lastRowLastColumn="0"/>
+            </w:pPr>
+            <w:r>
+              <w:t>Debug | Win32</w:t>
+            </w:r>
+          </w:p>
+        </w:tc>
+      </w:tr>
+      <w:tr>
+        <w:trPr>
+          <w:cnfStyle w:val="000000100000" w:firstRow="0" w:lastRow="0" w:firstColumn="0" w:lastColumn="0" w:oddVBand="0" w:evenVBand="0" w:oddHBand="1" w:evenHBand="0" w:firstRowFirstColumn="0" w:firstRowLastColumn="0" w:lastRowFirstColumn="0" w:lastRowLastColumn="0"/>
+        </w:trPr>
+        <w:tc>
+          <w:tcPr>
+            <w:cnfStyle w:val="001000000000" w:firstRow="0" w:lastRow="0" w:firstColumn="1" w:lastColumn="0" w:oddVBand="0" w:evenVBand="0" w:oddHBand="0" w:evenHBand="0" w:firstRowFirstColumn="0" w:firstRowLastColumn="0" w:lastRowFirstColumn="0" w:lastRowLastColumn="0"/>
+            <w:tcW w:w="4675" w:type="dxa"/>
+          </w:tcPr>
+          <w:p>
+            <w:r>
+              <w:t>Microsoft.CC608</w:t>
+            </w:r>
+          </w:p>
+        </w:tc>
+        <w:tc>
+          <w:tcPr>
+            <w:tcW w:w="4675" w:type="dxa"/>
+          </w:tcPr>
+          <w:p>
+            <w:pPr>
+              <w:cnfStyle w:val="000000100000" w:firstRow="0" w:lastRow="0" w:firstColumn="0" w:lastColumn="0" w:oddVBand="0" w:evenVBand="0" w:oddHBand="1" w:evenHBand="0" w:firstRowFirstColumn="0" w:firstRowLastColumn="0" w:lastRowFirstColumn="0" w:lastRowLastColumn="0"/>
+            </w:pPr>
+            <w:r>
+              <w:t>Debug | x64</w:t>
+            </w:r>
+          </w:p>
+        </w:tc>
+      </w:tr>
+      <w:tr>
+        <w:tc>
+          <w:tcPr>
+            <w:cnfStyle w:val="001000000000" w:firstRow="0" w:lastRow="0" w:firstColumn="1" w:lastColumn="0" w:oddVBand="0" w:evenVBand="0" w:oddHBand="0" w:evenHBand="0" w:firstRowFirstColumn="0" w:firstRowLastColumn="0" w:lastRowFirstColumn="0" w:lastRowLastColumn="0"/>
+            <w:tcW w:w="4675" w:type="dxa"/>
+          </w:tcPr>
+          <w:p>
+            <w:r>
+              <w:t>Microsoft.CC608</w:t>
+            </w:r>
+          </w:p>
+        </w:tc>
+        <w:tc>
+          <w:tcPr>
+            <w:tcW w:w="4675" w:type="dxa"/>
+          </w:tcPr>
+          <w:p>
+            <w:pPr>
+              <w:cnfStyle w:val="000000000000" w:firstRow="0" w:lastRow="0" w:firstColumn="0" w:lastColumn="0" w:oddVBand="0" w:evenVBand="0" w:oddHBand="0" w:evenHBand="0" w:firstRowFirstColumn="0" w:firstRowLastColumn="0" w:lastRowFirstColumn="0" w:lastRowLastColumn="0"/>
+            </w:pPr>
+            <w:r>
+              <w:t>Release | ARM</w:t>
+            </w:r>
+          </w:p>
+        </w:tc>
+      </w:tr>
+      <w:tr>
+        <w:trPr>
+          <w:cnfStyle w:val="000000100000" w:firstRow="0" w:lastRow="0" w:firstColumn="0" w:lastColumn="0" w:oddVBand="0" w:evenVBand="0" w:oddHBand="1" w:evenHBand="0" w:firstRowFirstColumn="0" w:firstRowLastColumn="0" w:lastRowFirstColumn="0" w:lastRowLastColumn="0"/>
+        </w:trPr>
+        <w:tc>
+          <w:tcPr>
+            <w:cnfStyle w:val="001000000000" w:firstRow="0" w:lastRow="0" w:firstColumn="1" w:lastColumn="0" w:oddVBand="0" w:evenVBand="0" w:oddHBand="0" w:evenHBand="0" w:firstRowFirstColumn="0" w:firstRowLastColumn="0" w:lastRowFirstColumn="0" w:lastRowLastColumn="0"/>
+            <w:tcW w:w="4675" w:type="dxa"/>
+          </w:tcPr>
+          <w:p>
+            <w:r>
+              <w:t>Microsoft.CC608</w:t>
+            </w:r>
+          </w:p>
+        </w:tc>
+        <w:tc>
+          <w:tcPr>
+            <w:tcW w:w="4675" w:type="dxa"/>
+          </w:tcPr>
+          <w:p>
+            <w:pPr>
+              <w:cnfStyle w:val="000000100000" w:firstRow="0" w:lastRow="0" w:firstColumn="0" w:lastColumn="0" w:oddVBand="0" w:evenVBand="0" w:oddHBand="1" w:evenHBand="0" w:firstRowFirstColumn="0" w:firstRowLastColumn="0" w:lastRowFirstColumn="0" w:lastRowLastColumn="0"/>
+            </w:pPr>
+            <w:r>
+              <w:t>Release | Win32</w:t>
+            </w:r>
+          </w:p>
+        </w:tc>
+      </w:tr>
+      <w:tr>
+        <w:tc>
+          <w:tcPr>
+            <w:cnfStyle w:val="001000000000" w:firstRow="0" w:lastRow="0" w:firstColumn="1" w:lastColumn="0" w:oddVBand="0" w:evenVBand="0" w:oddHBand="0" w:evenHBand="0" w:firstRowFirstColumn="0" w:firstRowLastColumn="0" w:lastRowFirstColumn="0" w:lastRowLastColumn="0"/>
+            <w:tcW w:w="4675" w:type="dxa"/>
+          </w:tcPr>
+          <w:p>
+            <w:r>
+              <w:t>Microsoft.CC608</w:t>
+            </w:r>
+          </w:p>
+        </w:tc>
+        <w:tc>
+          <w:tcPr>
+            <w:tcW w:w="4675" w:type="dxa"/>
+          </w:tcPr>
+          <w:p>
+            <w:pPr>
+              <w:cnfStyle w:val="000000000000" w:firstRow="0" w:lastRow="0" w:firstColumn="0" w:lastColumn="0" w:oddVBand="0" w:evenVBand="0" w:oddHBand="0" w:evenHBand="0" w:firstRowFirstColumn="0" w:firstRowLastColumn="0" w:lastRowFirstColumn="0" w:lastRowLastColumn="0"/>
+            </w:pPr>
+            <w:r>
+              <w:t>Release | x64</w:t>
+            </w:r>
+          </w:p>
+        </w:tc>
+      </w:tr>
+      <w:tr>
+        <w:trPr>
+          <w:cnfStyle w:val="000000100000" w:firstRow="0" w:lastRow="0" w:firstColumn="0" w:lastColumn="0" w:oddVBand="0" w:evenVBand="0" w:oddHBand="1" w:evenHBand="0" w:firstRowFirstColumn="0" w:firstRowLastColumn="0" w:lastRowFirstColumn="0" w:lastRowLastColumn="0"/>
+        </w:trPr>
+        <w:tc>
+          <w:tcPr>
+            <w:cnfStyle w:val="001000000000" w:firstRow="0" w:lastRow="0" w:firstColumn="1" w:lastColumn="0" w:oddVBand="0" w:evenVBand="0" w:oddHBand="0" w:evenHBand="0" w:firstRowFirstColumn="0" w:firstRowLastColumn="0" w:lastRowFirstColumn="0" w:lastRowLastColumn="0"/>
+            <w:tcW w:w="4675" w:type="dxa"/>
+          </w:tcPr>
+          <w:p>
+            <w:r>
+              <w:t>Microsoft.CC608</w:t>
+            </w:r>
+            <w:r>
+              <w:t>.WindowsPhone</w:t>
+            </w:r>
+          </w:p>
+        </w:tc>
+        <w:tc>
+          <w:tcPr>
+            <w:tcW w:w="4675" w:type="dxa"/>
+          </w:tcPr>
+          <w:p>
+            <w:pPr>
+              <w:cnfStyle w:val="000000100000" w:firstRow="0" w:lastRow="0" w:firstColumn="0" w:lastColumn="0" w:oddVBand="0" w:evenVBand="0" w:oddHBand="1" w:evenHBand="0" w:firstRowFirstColumn="0" w:firstRowLastColumn="0" w:lastRowFirstColumn="0" w:lastRowLastColumn="0"/>
+            </w:pPr>
+            <w:r>
+              <w:t>Debug | ARM</w:t>
+            </w:r>
+          </w:p>
+        </w:tc>
+      </w:tr>
+      <w:tr>
+        <w:tc>
+          <w:tcPr>
+            <w:cnfStyle w:val="001000000000" w:firstRow="0" w:lastRow="0" w:firstColumn="1" w:lastColumn="0" w:oddVBand="0" w:evenVBand="0" w:oddHBand="0" w:evenHBand="0" w:firstRowFirstColumn="0" w:firstRowLastColumn="0" w:lastRowFirstColumn="0" w:lastRowLastColumn="0"/>
+            <w:tcW w:w="4675" w:type="dxa"/>
+          </w:tcPr>
+          <w:p>
+            <w:r>
+              <w:t>Microsoft.CC608.WindowsPhone</w:t>
+            </w:r>
+          </w:p>
+        </w:tc>
+        <w:tc>
+          <w:tcPr>
+            <w:tcW w:w="4675" w:type="dxa"/>
+          </w:tcPr>
+          <w:p>
+            <w:pPr>
+              <w:cnfStyle w:val="000000000000" w:firstRow="0" w:lastRow="0" w:firstColumn="0" w:lastColumn="0" w:oddVBand="0" w:evenVBand="0" w:oddHBand="0" w:evenHBand="0" w:firstRowFirstColumn="0" w:firstRowLastColumn="0" w:lastRowFirstColumn="0" w:lastRowLastColumn="0"/>
+            </w:pPr>
+            <w:r>
+              <w:t>Debug | Win32</w:t>
+            </w:r>
+          </w:p>
+        </w:tc>
+      </w:tr>
+      <w:tr>
+        <w:trPr>
+          <w:cnfStyle w:val="000000100000" w:firstRow="0" w:lastRow="0" w:firstColumn="0" w:lastColumn="0" w:oddVBand="0" w:evenVBand="0" w:oddHBand="1" w:evenHBand="0" w:firstRowFirstColumn="0" w:firstRowLastColumn="0" w:lastRowFirstColumn="0" w:lastRowLastColumn="0"/>
+        </w:trPr>
+        <w:tc>
+          <w:tcPr>
+            <w:cnfStyle w:val="001000000000" w:firstRow="0" w:lastRow="0" w:firstColumn="1" w:lastColumn="0" w:oddVBand="0" w:evenVBand="0" w:oddHBand="0" w:evenHBand="0" w:firstRowFirstColumn="0" w:firstRowLastColumn="0" w:lastRowFirstColumn="0" w:lastRowLastColumn="0"/>
+            <w:tcW w:w="4675" w:type="dxa"/>
+          </w:tcPr>
+          <w:p>
+            <w:r>
+              <w:t>Microsoft.CC608.WindowsPhone</w:t>
+            </w:r>
+          </w:p>
+        </w:tc>
+        <w:tc>
+          <w:tcPr>
+            <w:tcW w:w="4675" w:type="dxa"/>
+          </w:tcPr>
+          <w:p>
+            <w:pPr>
+              <w:cnfStyle w:val="000000100000" w:firstRow="0" w:lastRow="0" w:firstColumn="0" w:lastColumn="0" w:oddVBand="0" w:evenVBand="0" w:oddHBand="1" w:evenHBand="0" w:firstRowFirstColumn="0" w:firstRowLastColumn="0" w:lastRowFirstColumn="0" w:lastRowLastColumn="0"/>
+            </w:pPr>
+            <w:r>
+              <w:t>Release | ARM</w:t>
+            </w:r>
+          </w:p>
+        </w:tc>
+      </w:tr>
+      <w:tr>
+        <w:tc>
+          <w:tcPr>
+            <w:cnfStyle w:val="001000000000" w:firstRow="0" w:lastRow="0" w:firstColumn="1" w:lastColumn="0" w:oddVBand="0" w:evenVBand="0" w:oddHBand="0" w:evenHBand="0" w:firstRowFirstColumn="0" w:firstRowLastColumn="0" w:lastRowFirstColumn="0" w:lastRowLastColumn="0"/>
+            <w:tcW w:w="4675" w:type="dxa"/>
+          </w:tcPr>
+          <w:p>
+            <w:r>
+              <w:t>Microsoft.CC608.WindowsPhone</w:t>
+            </w:r>
+          </w:p>
+        </w:tc>
+        <w:tc>
+          <w:tcPr>
+            <w:tcW w:w="4675" w:type="dxa"/>
+          </w:tcPr>
+          <w:p>
+            <w:pPr>
+              <w:cnfStyle w:val="000000000000" w:firstRow="0" w:lastRow="0" w:firstColumn="0" w:lastColumn="0" w:oddVBand="0" w:evenVBand="0" w:oddHBand="0" w:evenHBand="0" w:firstRowFirstColumn="0" w:firstRowLastColumn="0" w:lastRowFirstColumn="0" w:lastRowLastColumn="0"/>
+            </w:pPr>
+            <w:r>
+              <w:t>Release | Win32</w:t>
+            </w:r>
+          </w:p>
+        </w:tc>
+      </w:tr>
+      <w:tr>
+        <w:trPr>
+          <w:cnfStyle w:val="000000100000" w:firstRow="0" w:lastRow="0" w:firstColumn="0" w:lastColumn="0" w:oddVBand="0" w:evenVBand="0" w:oddHBand="1" w:evenHBand="0" w:firstRowFirstColumn="0" w:firstRowLastColumn="0" w:lastRowFirstColumn="0" w:lastRowLastColumn="0"/>
+        </w:trPr>
+        <w:tc>
+          <w:tcPr>
+            <w:cnfStyle w:val="001000000000" w:firstRow="0" w:lastRow="0" w:firstColumn="1" w:lastColumn="0" w:oddVBand="0" w:evenVBand="0" w:oddHBand="0" w:evenHBand="0" w:firstRowFirstColumn="0" w:firstRowLastColumn="0" w:lastRowFirstColumn="0" w:lastRowLastColumn="0"/>
+            <w:tcW w:w="4675" w:type="dxa"/>
+          </w:tcPr>
+          <w:p>
+            <w:r>
+              <w:t>MSHLS</w:t>
+            </w:r>
+            <w:r>
+              <w:t>.</w:t>
+            </w:r>
+            <w:r>
+              <w:t>PF.JS.</w:t>
+            </w:r>
+            <w:r>
+              <w:t>CC608</w:t>
+            </w:r>
+            <w:r>
+              <w:t>.Windows</w:t>
+            </w:r>
+          </w:p>
+        </w:tc>
+        <w:tc>
+          <w:tcPr>
+            <w:tcW w:w="4675" w:type="dxa"/>
+          </w:tcPr>
+          <w:p>
+            <w:pPr>
+              <w:cnfStyle w:val="000000100000" w:firstRow="0" w:lastRow="0" w:firstColumn="0" w:lastColumn="0" w:oddVBand="0" w:evenVBand="0" w:oddHBand="1" w:evenHBand="0" w:firstRowFirstColumn="0" w:firstRowLastColumn="0" w:lastRowFirstColumn="0" w:lastRowLastColumn="0"/>
+            </w:pPr>
+            <w:r>
+              <w:t>Debug | ARM</w:t>
+            </w:r>
+          </w:p>
+        </w:tc>
+      </w:tr>
+      <w:tr>
+        <w:tc>
+          <w:tcPr>
+            <w:cnfStyle w:val="001000000000" w:firstRow="0" w:lastRow="0" w:firstColumn="1" w:lastColumn="0" w:oddVBand="0" w:evenVBand="0" w:oddHBand="0" w:evenHBand="0" w:firstRowFirstColumn="0" w:firstRowLastColumn="0" w:lastRowFirstColumn="0" w:lastRowLastColumn="0"/>
+            <w:tcW w:w="4675" w:type="dxa"/>
+          </w:tcPr>
+          <w:p>
+            <w:r>
+              <w:t>MSHLS.PF.JS.CC608.Windows</w:t>
+            </w:r>
+          </w:p>
+        </w:tc>
+        <w:tc>
+          <w:tcPr>
+            <w:tcW w:w="4675" w:type="dxa"/>
+          </w:tcPr>
+          <w:p>
+            <w:pPr>
+              <w:cnfStyle w:val="000000000000" w:firstRow="0" w:lastRow="0" w:firstColumn="0" w:lastColumn="0" w:oddVBand="0" w:evenVBand="0" w:oddHBand="0" w:evenHBand="0" w:firstRowFirstColumn="0" w:firstRowLastColumn="0" w:lastRowFirstColumn="0" w:lastRowLastColumn="0"/>
+            </w:pPr>
+            <w:r>
+              <w:t>Debug | x86</w:t>
+            </w:r>
+          </w:p>
+        </w:tc>
+      </w:tr>
+      <w:tr>
+        <w:trPr>
+          <w:cnfStyle w:val="000000100000" w:firstRow="0" w:lastRow="0" w:firstColumn="0" w:lastColumn="0" w:oddVBand="0" w:evenVBand="0" w:oddHBand="1" w:evenHBand="0" w:firstRowFirstColumn="0" w:firstRowLastColumn="0" w:lastRowFirstColumn="0" w:lastRowLastColumn="0"/>
+        </w:trPr>
+        <w:tc>
+          <w:tcPr>
+            <w:cnfStyle w:val="001000000000" w:firstRow="0" w:lastRow="0" w:firstColumn="1" w:lastColumn="0" w:oddVBand="0" w:evenVBand="0" w:oddHBand="0" w:evenHBand="0" w:firstRowFirstColumn="0" w:firstRowLastColumn="0" w:lastRowFirstColumn="0" w:lastRowLastColumn="0"/>
+            <w:tcW w:w="4675" w:type="dxa"/>
+          </w:tcPr>
+          <w:p>
+            <w:r>
+              <w:t>MSHLS.PF.JS.CC608.Windows</w:t>
+            </w:r>
+          </w:p>
+        </w:tc>
+        <w:tc>
+          <w:tcPr>
+            <w:tcW w:w="4675" w:type="dxa"/>
+          </w:tcPr>
+          <w:p>
+            <w:pPr>
+              <w:cnfStyle w:val="000000100000" w:firstRow="0" w:lastRow="0" w:firstColumn="0" w:lastColumn="0" w:oddVBand="0" w:evenVBand="0" w:oddHBand="1" w:evenHBand="0" w:firstRowFirstColumn="0" w:firstRowLastColumn="0" w:lastRowFirstColumn="0" w:lastRowLastColumn="0"/>
+            </w:pPr>
+            <w:r>
+              <w:t>Debug | x64</w:t>
+            </w:r>
+          </w:p>
+        </w:tc>
+      </w:tr>
+      <w:tr>
+        <w:tc>
+          <w:tcPr>
+            <w:cnfStyle w:val="001000000000" w:firstRow="0" w:lastRow="0" w:firstColumn="1" w:lastColumn="0" w:oddVBand="0" w:evenVBand="0" w:oddHBand="0" w:evenHBand="0" w:firstRowFirstColumn="0" w:firstRowLastColumn="0" w:lastRowFirstColumn="0" w:lastRowLastColumn="0"/>
+            <w:tcW w:w="4675" w:type="dxa"/>
+          </w:tcPr>
+          <w:p>
+            <w:r>
+              <w:t>MSHLS.PF.JS.CC608.Windows</w:t>
+            </w:r>
+          </w:p>
+        </w:tc>
+        <w:tc>
+          <w:tcPr>
+            <w:tcW w:w="4675" w:type="dxa"/>
+          </w:tcPr>
+          <w:p>
+            <w:pPr>
+              <w:cnfStyle w:val="000000000000" w:firstRow="0" w:lastRow="0" w:firstColumn="0" w:lastColumn="0" w:oddVBand="0" w:evenVBand="0" w:oddHBand="0" w:evenHBand="0" w:firstRowFirstColumn="0" w:firstRowLastColumn="0" w:lastRowFirstColumn="0" w:lastRowLastColumn="0"/>
+            </w:pPr>
+            <w:r>
+              <w:t>Release | ARM</w:t>
+            </w:r>
+          </w:p>
+        </w:tc>
+      </w:tr>
+      <w:tr>
+        <w:trPr>
+          <w:cnfStyle w:val="000000100000" w:firstRow="0" w:lastRow="0" w:firstColumn="0" w:lastColumn="0" w:oddVBand="0" w:evenVBand="0" w:oddHBand="1" w:evenHBand="0" w:firstRowFirstColumn="0" w:firstRowLastColumn="0" w:lastRowFirstColumn="0" w:lastRowLastColumn="0"/>
+        </w:trPr>
+        <w:tc>
+          <w:tcPr>
+            <w:cnfStyle w:val="001000000000" w:firstRow="0" w:lastRow="0" w:firstColumn="1" w:lastColumn="0" w:oddVBand="0" w:evenVBand="0" w:oddHBand="0" w:evenHBand="0" w:firstRowFirstColumn="0" w:firstRowLastColumn="0" w:lastRowFirstColumn="0" w:lastRowLastColumn="0"/>
+            <w:tcW w:w="4675" w:type="dxa"/>
+          </w:tcPr>
+          <w:p>
+            <w:r>
+              <w:t>MSHLS.PF.JS.CC608.Windows</w:t>
+            </w:r>
+          </w:p>
+        </w:tc>
+        <w:tc>
+          <w:tcPr>
+            <w:tcW w:w="4675" w:type="dxa"/>
+          </w:tcPr>
+          <w:p>
+            <w:pPr>
+              <w:cnfStyle w:val="000000100000" w:firstRow="0" w:lastRow="0" w:firstColumn="0" w:lastColumn="0" w:oddVBand="0" w:evenVBand="0" w:oddHBand="1" w:evenHBand="0" w:firstRowFirstColumn="0" w:firstRowLastColumn="0" w:lastRowFirstColumn="0" w:lastRowLastColumn="0"/>
+            </w:pPr>
+            <w:r>
+              <w:t xml:space="preserve">Release | </w:t>
+            </w:r>
+            <w:r>
+              <w:t>x86</w:t>
+            </w:r>
+          </w:p>
+        </w:tc>
+      </w:tr>
+      <w:tr>
+        <w:tc>
+          <w:tcPr>
+            <w:cnfStyle w:val="001000000000" w:firstRow="0" w:lastRow="0" w:firstColumn="1" w:lastColumn="0" w:oddVBand="0" w:evenVBand="0" w:oddHBand="0" w:evenHBand="0" w:firstRowFirstColumn="0" w:firstRowLastColumn="0" w:lastRowFirstColumn="0" w:lastRowLastColumn="0"/>
+            <w:tcW w:w="4675" w:type="dxa"/>
+          </w:tcPr>
+          <w:p>
+            <w:r>
+              <w:t>MSHLS.PF.JS.CC608.Windows</w:t>
+            </w:r>
+          </w:p>
+        </w:tc>
+        <w:tc>
+          <w:tcPr>
+            <w:tcW w:w="4675" w:type="dxa"/>
+          </w:tcPr>
+          <w:p>
+            <w:pPr>
+              <w:cnfStyle w:val="000000000000" w:firstRow="0" w:lastRow="0" w:firstColumn="0" w:lastColumn="0" w:oddVBand="0" w:evenVBand="0" w:oddHBand="0" w:evenHBand="0" w:firstRowFirstColumn="0" w:firstRowLastColumn="0" w:lastRowFirstColumn="0" w:lastRowLastColumn="0"/>
+            </w:pPr>
+            <w:r>
+              <w:t>Release | x64</w:t>
+            </w:r>
+          </w:p>
+        </w:tc>
+      </w:tr>
+      <w:tr>
+        <w:trPr>
+          <w:cnfStyle w:val="000000100000" w:firstRow="0" w:lastRow="0" w:firstColumn="0" w:lastColumn="0" w:oddVBand="0" w:evenVBand="0" w:oddHBand="1" w:evenHBand="0" w:firstRowFirstColumn="0" w:firstRowLastColumn="0" w:lastRowFirstColumn="0" w:lastRowLastColumn="0"/>
+        </w:trPr>
+        <w:tc>
+          <w:tcPr>
+            <w:cnfStyle w:val="001000000000" w:firstRow="0" w:lastRow="0" w:firstColumn="1" w:lastColumn="0" w:oddVBand="0" w:evenVBand="0" w:oddHBand="0" w:evenHBand="0" w:firstRowFirstColumn="0" w:firstRowLastColumn="0" w:lastRowFirstColumn="0" w:lastRowLastColumn="0"/>
+            <w:tcW w:w="4675" w:type="dxa"/>
+          </w:tcPr>
+          <w:p>
+            <w:r>
+              <w:t>MSHLS.PF.JS.CC608.Windows</w:t>
+            </w:r>
+            <w:r>
+              <w:t>Phone</w:t>
+            </w:r>
+          </w:p>
+        </w:tc>
+        <w:tc>
+          <w:tcPr>
+            <w:tcW w:w="4675" w:type="dxa"/>
+          </w:tcPr>
+          <w:p>
+            <w:pPr>
+              <w:cnfStyle w:val="000000100000" w:firstRow="0" w:lastRow="0" w:firstColumn="0" w:lastColumn="0" w:oddVBand="0" w:evenVBand="0" w:oddHBand="1" w:evenHBand="0" w:firstRowFirstColumn="0" w:firstRowLastColumn="0" w:lastRowFirstColumn="0" w:lastRowLastColumn="0"/>
+            </w:pPr>
+            <w:r>
+              <w:t>Debug | ARM</w:t>
+            </w:r>
+          </w:p>
+        </w:tc>
+      </w:tr>
+      <w:tr>
+        <w:tc>
+          <w:tcPr>
+            <w:cnfStyle w:val="001000000000" w:firstRow="0" w:lastRow="0" w:firstColumn="1" w:lastColumn="0" w:oddVBand="0" w:evenVBand="0" w:oddHBand="0" w:evenHBand="0" w:firstRowFirstColumn="0" w:firstRowLastColumn="0" w:lastRowFirstColumn="0" w:lastRowLastColumn="0"/>
+            <w:tcW w:w="4675" w:type="dxa"/>
+          </w:tcPr>
+          <w:p>
+            <w:r>
+              <w:t>MSHLS.PF.JS.CC608.WindowsPhone</w:t>
+            </w:r>
+          </w:p>
+        </w:tc>
+        <w:tc>
+          <w:tcPr>
+            <w:tcW w:w="4675" w:type="dxa"/>
+          </w:tcPr>
+          <w:p>
+            <w:pPr>
+              <w:cnfStyle w:val="000000000000" w:firstRow="0" w:lastRow="0" w:firstColumn="0" w:lastColumn="0" w:oddVBand="0" w:evenVBand="0" w:oddHBand="0" w:evenHBand="0" w:firstRowFirstColumn="0" w:firstRowLastColumn="0" w:lastRowFirstColumn="0" w:lastRowLastColumn="0"/>
+            </w:pPr>
+            <w:r>
+              <w:t>Debug | x86</w:t>
+            </w:r>
+          </w:p>
+        </w:tc>
+      </w:tr>
+      <w:tr>
+        <w:trPr>
+          <w:cnfStyle w:val="000000100000" w:firstRow="0" w:lastRow="0" w:firstColumn="0" w:lastColumn="0" w:oddVBand="0" w:evenVBand="0" w:oddHBand="1" w:evenHBand="0" w:firstRowFirstColumn="0" w:firstRowLastColumn="0" w:lastRowFirstColumn="0" w:lastRowLastColumn="0"/>
+        </w:trPr>
+        <w:tc>
+          <w:tcPr>
+            <w:cnfStyle w:val="001000000000" w:firstRow="0" w:lastRow="0" w:firstColumn="1" w:lastColumn="0" w:oddVBand="0" w:evenVBand="0" w:oddHBand="0" w:evenHBand="0" w:firstRowFirstColumn="0" w:firstRowLastColumn="0" w:lastRowFirstColumn="0" w:lastRowLastColumn="0"/>
+            <w:tcW w:w="4675" w:type="dxa"/>
+          </w:tcPr>
+          <w:p>
+            <w:r>
+              <w:t>MSHLS.PF.</w:t>
+            </w:r>
+            <w:r>
+              <w:t>JS</w:t>
+            </w:r>
+            <w:r>
+              <w:t>.CC608.WindowsPhone</w:t>
+            </w:r>
+          </w:p>
+        </w:tc>
+        <w:tc>
+          <w:tcPr>
+            <w:tcW w:w="4675" w:type="dxa"/>
+          </w:tcPr>
+          <w:p>
+            <w:pPr>
+              <w:cnfStyle w:val="000000100000" w:firstRow="0" w:lastRow="0" w:firstColumn="0" w:lastColumn="0" w:oddVBand="0" w:evenVBand="0" w:oddHBand="1" w:evenHBand="0" w:firstRowFirstColumn="0" w:firstRowLastColumn="0" w:lastRowFirstColumn="0" w:lastRowLastColumn="0"/>
+            </w:pPr>
+            <w:r>
+              <w:t>Release | ARM</w:t>
+            </w:r>
+          </w:p>
+        </w:tc>
+      </w:tr>
+      <w:tr>
+        <w:tc>
+          <w:tcPr>
+            <w:cnfStyle w:val="001000000000" w:firstRow="0" w:lastRow="0" w:firstColumn="1" w:lastColumn="0" w:oddVBand="0" w:evenVBand="0" w:oddHBand="0" w:evenHBand="0" w:firstRowFirstColumn="0" w:firstRowLastColumn="0" w:lastRowFirstColumn="0" w:lastRowLastColumn="0"/>
+            <w:tcW w:w="4675" w:type="dxa"/>
+          </w:tcPr>
+          <w:p>
+            <w:r>
+              <w:t>MSHLS.PF.</w:t>
+            </w:r>
+            <w:r>
+              <w:t>JS</w:t>
+            </w:r>
+            <w:r>
+              <w:t>.CC608.WindowsPhone</w:t>
+            </w:r>
+          </w:p>
+        </w:tc>
+        <w:tc>
+          <w:tcPr>
+            <w:tcW w:w="4675" w:type="dxa"/>
+          </w:tcPr>
+          <w:p>
+            <w:pPr>
+              <w:cnfStyle w:val="000000000000" w:firstRow="0" w:lastRow="0" w:firstColumn="0" w:lastColumn="0" w:oddVBand="0" w:evenVBand="0" w:oddHBand="0" w:evenHBand="0" w:firstRowFirstColumn="0" w:firstRowLastColumn="0" w:lastRowFirstColumn="0" w:lastRowLastColumn="0"/>
+            </w:pPr>
+            <w:r>
+              <w:t>Release | x86</w:t>
+            </w:r>
+          </w:p>
+        </w:tc>
+      </w:tr>
+      <w:tr>
+        <w:trPr>
+          <w:cnfStyle w:val="000000100000" w:firstRow="0" w:lastRow="0" w:firstColumn="0" w:lastColumn="0" w:oddVBand="0" w:evenVBand="0" w:oddHBand="1" w:evenHBand="0" w:firstRowFirstColumn="0" w:firstRowLastColumn="0" w:lastRowFirstColumn="0" w:lastRowLastColumn="0"/>
+        </w:trPr>
+        <w:tc>
+          <w:tcPr>
+            <w:cnfStyle w:val="001000000000" w:firstRow="0" w:lastRow="0" w:firstColumn="1" w:lastColumn="0" w:oddVBand="0" w:evenVBand="0" w:oddHBand="0" w:evenHBand="0" w:firstRowFirstColumn="0" w:firstRowLastColumn="0" w:lastRowFirstColumn="0" w:lastRowLastColumn="0"/>
+            <w:tcW w:w="4675" w:type="dxa"/>
+          </w:tcPr>
+          <w:p>
+            <w:proofErr w:type="spellStart"/>
+            <w:r>
+              <w:t>MSHLS</w:t>
+            </w:r>
+            <w:r>
+              <w:t>.</w:t>
+            </w:r>
+            <w:r>
+              <w:t>PF.JS.Windows</w:t>
+            </w:r>
+            <w:proofErr w:type="spellEnd"/>
+          </w:p>
+        </w:tc>
+        <w:tc>
+          <w:tcPr>
+            <w:tcW w:w="4675" w:type="dxa"/>
+          </w:tcPr>
+          <w:p>
+            <w:pPr>
+              <w:cnfStyle w:val="000000100000" w:firstRow="0" w:lastRow="0" w:firstColumn="0" w:lastColumn="0" w:oddVBand="0" w:evenVBand="0" w:oddHBand="1" w:evenHBand="0" w:firstRowFirstColumn="0" w:firstRowLastColumn="0" w:lastRowFirstColumn="0" w:lastRowLastColumn="0"/>
+            </w:pPr>
+            <w:r>
+              <w:t>Debug | ARM</w:t>
+            </w:r>
+          </w:p>
+        </w:tc>
+      </w:tr>
+      <w:tr>
+        <w:tc>
+          <w:tcPr>
+            <w:cnfStyle w:val="001000000000" w:firstRow="0" w:lastRow="0" w:firstColumn="1" w:lastColumn="0" w:oddVBand="0" w:evenVBand="0" w:oddHBand="0" w:evenHBand="0" w:firstRowFirstColumn="0" w:firstRowLastColumn="0" w:lastRowFirstColumn="0" w:lastRowLastColumn="0"/>
+            <w:tcW w:w="4675" w:type="dxa"/>
+          </w:tcPr>
+          <w:p>
+            <w:proofErr w:type="spellStart"/>
+            <w:r>
+              <w:lastRenderedPageBreak/>
+              <w:t>MSHLS.PF.JS.Windows</w:t>
+            </w:r>
+            <w:proofErr w:type="spellEnd"/>
+          </w:p>
+        </w:tc>
+        <w:tc>
+          <w:tcPr>
+            <w:tcW w:w="4675" w:type="dxa"/>
+          </w:tcPr>
+          <w:p>
+            <w:pPr>
+              <w:cnfStyle w:val="000000000000" w:firstRow="0" w:lastRow="0" w:firstColumn="0" w:lastColumn="0" w:oddVBand="0" w:evenVBand="0" w:oddHBand="0" w:evenHBand="0" w:firstRowFirstColumn="0" w:firstRowLastColumn="0" w:lastRowFirstColumn="0" w:lastRowLastColumn="0"/>
+            </w:pPr>
+            <w:r>
+              <w:t>Debug | x86</w:t>
+            </w:r>
+          </w:p>
+        </w:tc>
+      </w:tr>
+      <w:tr>
+        <w:trPr>
+          <w:cnfStyle w:val="000000100000" w:firstRow="0" w:lastRow="0" w:firstColumn="0" w:lastColumn="0" w:oddVBand="0" w:evenVBand="0" w:oddHBand="1" w:evenHBand="0" w:firstRowFirstColumn="0" w:firstRowLastColumn="0" w:lastRowFirstColumn="0" w:lastRowLastColumn="0"/>
+        </w:trPr>
+        <w:tc>
+          <w:tcPr>
+            <w:cnfStyle w:val="001000000000" w:firstRow="0" w:lastRow="0" w:firstColumn="1" w:lastColumn="0" w:oddVBand="0" w:evenVBand="0" w:oddHBand="0" w:evenHBand="0" w:firstRowFirstColumn="0" w:firstRowLastColumn="0" w:lastRowFirstColumn="0" w:lastRowLastColumn="0"/>
+            <w:tcW w:w="4675" w:type="dxa"/>
+          </w:tcPr>
+          <w:p>
+            <w:proofErr w:type="spellStart"/>
+            <w:r>
+              <w:t>MSHLS.PF.JS.Windows</w:t>
+            </w:r>
+            <w:proofErr w:type="spellEnd"/>
+          </w:p>
+        </w:tc>
+        <w:tc>
+          <w:tcPr>
+            <w:tcW w:w="4675" w:type="dxa"/>
+          </w:tcPr>
+          <w:p>
+            <w:pPr>
+              <w:cnfStyle w:val="000000100000" w:firstRow="0" w:lastRow="0" w:firstColumn="0" w:lastColumn="0" w:oddVBand="0" w:evenVBand="0" w:oddHBand="1" w:evenHBand="0" w:firstRowFirstColumn="0" w:firstRowLastColumn="0" w:lastRowFirstColumn="0" w:lastRowLastColumn="0"/>
+            </w:pPr>
+            <w:r>
+              <w:t>Debug | x64</w:t>
+            </w:r>
+          </w:p>
+        </w:tc>
+      </w:tr>
+      <w:tr>
+        <w:tc>
+          <w:tcPr>
+            <w:cnfStyle w:val="001000000000" w:firstRow="0" w:lastRow="0" w:firstColumn="1" w:lastColumn="0" w:oddVBand="0" w:evenVBand="0" w:oddHBand="0" w:evenHBand="0" w:firstRowFirstColumn="0" w:firstRowLastColumn="0" w:lastRowFirstColumn="0" w:lastRowLastColumn="0"/>
+            <w:tcW w:w="4675" w:type="dxa"/>
+          </w:tcPr>
+          <w:p>
+            <w:proofErr w:type="spellStart"/>
+            <w:r>
+              <w:t>MSHLS.PF.JS.Windows</w:t>
+            </w:r>
+            <w:proofErr w:type="spellEnd"/>
+          </w:p>
+        </w:tc>
+        <w:tc>
+          <w:tcPr>
+            <w:tcW w:w="4675" w:type="dxa"/>
+          </w:tcPr>
+          <w:p>
+            <w:pPr>
+              <w:cnfStyle w:val="000000000000" w:firstRow="0" w:lastRow="0" w:firstColumn="0" w:lastColumn="0" w:oddVBand="0" w:evenVBand="0" w:oddHBand="0" w:evenHBand="0" w:firstRowFirstColumn="0" w:firstRowLastColumn="0" w:lastRowFirstColumn="0" w:lastRowLastColumn="0"/>
+            </w:pPr>
+            <w:r>
+              <w:t>Release | ARM</w:t>
+            </w:r>
+          </w:p>
+        </w:tc>
+      </w:tr>
+      <w:tr>
+        <w:trPr>
+          <w:cnfStyle w:val="000000100000" w:firstRow="0" w:lastRow="0" w:firstColumn="0" w:lastColumn="0" w:oddVBand="0" w:evenVBand="0" w:oddHBand="1" w:evenHBand="0" w:firstRowFirstColumn="0" w:firstRowLastColumn="0" w:lastRowFirstColumn="0" w:lastRowLastColumn="0"/>
+        </w:trPr>
+        <w:tc>
+          <w:tcPr>
+            <w:cnfStyle w:val="001000000000" w:firstRow="0" w:lastRow="0" w:firstColumn="1" w:lastColumn="0" w:oddVBand="0" w:evenVBand="0" w:oddHBand="0" w:evenHBand="0" w:firstRowFirstColumn="0" w:firstRowLastColumn="0" w:lastRowFirstColumn="0" w:lastRowLastColumn="0"/>
+            <w:tcW w:w="4675" w:type="dxa"/>
+          </w:tcPr>
+          <w:p>
+            <w:proofErr w:type="spellStart"/>
+            <w:r>
+              <w:t>MSHLS.PF.JS.Windows</w:t>
+            </w:r>
+            <w:proofErr w:type="spellEnd"/>
+          </w:p>
+        </w:tc>
+        <w:tc>
+          <w:tcPr>
+            <w:tcW w:w="4675" w:type="dxa"/>
+          </w:tcPr>
+          <w:p>
+            <w:pPr>
+              <w:cnfStyle w:val="000000100000" w:firstRow="0" w:lastRow="0" w:firstColumn="0" w:lastColumn="0" w:oddVBand="0" w:evenVBand="0" w:oddHBand="1" w:evenHBand="0" w:firstRowFirstColumn="0" w:firstRowLastColumn="0" w:lastRowFirstColumn="0" w:lastRowLastColumn="0"/>
+            </w:pPr>
+            <w:r>
+              <w:t xml:space="preserve">Release | </w:t>
+            </w:r>
+            <w:r>
+              <w:t>x86</w:t>
+            </w:r>
+          </w:p>
+        </w:tc>
+      </w:tr>
+      <w:tr>
+        <w:tc>
+          <w:tcPr>
+            <w:cnfStyle w:val="001000000000" w:firstRow="0" w:lastRow="0" w:firstColumn="1" w:lastColumn="0" w:oddVBand="0" w:evenVBand="0" w:oddHBand="0" w:evenHBand="0" w:firstRowFirstColumn="0" w:firstRowLastColumn="0" w:lastRowFirstColumn="0" w:lastRowLastColumn="0"/>
+            <w:tcW w:w="4675" w:type="dxa"/>
+          </w:tcPr>
+          <w:p>
+            <w:proofErr w:type="spellStart"/>
+            <w:r>
+              <w:t>MSHLS.PF.JS.Windows</w:t>
+            </w:r>
+            <w:proofErr w:type="spellEnd"/>
+          </w:p>
+        </w:tc>
+        <w:tc>
+          <w:tcPr>
+            <w:tcW w:w="4675" w:type="dxa"/>
+          </w:tcPr>
+          <w:p>
+            <w:pPr>
+              <w:cnfStyle w:val="000000000000" w:firstRow="0" w:lastRow="0" w:firstColumn="0" w:lastColumn="0" w:oddVBand="0" w:evenVBand="0" w:oddHBand="0" w:evenHBand="0" w:firstRowFirstColumn="0" w:firstRowLastColumn="0" w:lastRowFirstColumn="0" w:lastRowLastColumn="0"/>
+            </w:pPr>
+            <w:r>
+              <w:t>Release | x64</w:t>
+            </w:r>
+          </w:p>
+        </w:tc>
+      </w:tr>
+      <w:tr>
+        <w:trPr>
+          <w:cnfStyle w:val="000000100000" w:firstRow="0" w:lastRow="0" w:firstColumn="0" w:lastColumn="0" w:oddVBand="0" w:evenVBand="0" w:oddHBand="1" w:evenHBand="0" w:firstRowFirstColumn="0" w:firstRowLastColumn="0" w:lastRowFirstColumn="0" w:lastRowLastColumn="0"/>
+        </w:trPr>
+        <w:tc>
+          <w:tcPr>
+            <w:cnfStyle w:val="001000000000" w:firstRow="0" w:lastRow="0" w:firstColumn="1" w:lastColumn="0" w:oddVBand="0" w:evenVBand="0" w:oddHBand="0" w:evenHBand="0" w:firstRowFirstColumn="0" w:firstRowLastColumn="0" w:lastRowFirstColumn="0" w:lastRowLastColumn="0"/>
+            <w:tcW w:w="4675" w:type="dxa"/>
+          </w:tcPr>
+          <w:p>
+            <w:proofErr w:type="spellStart"/>
+            <w:r>
+              <w:t>MSHLS.PF.JS.Windows</w:t>
+            </w:r>
+            <w:r>
+              <w:t>Phone</w:t>
+            </w:r>
+            <w:proofErr w:type="spellEnd"/>
+          </w:p>
+        </w:tc>
+        <w:tc>
+          <w:tcPr>
+            <w:tcW w:w="4675" w:type="dxa"/>
+          </w:tcPr>
+          <w:p>
+            <w:pPr>
+              <w:cnfStyle w:val="000000100000" w:firstRow="0" w:lastRow="0" w:firstColumn="0" w:lastColumn="0" w:oddVBand="0" w:evenVBand="0" w:oddHBand="1" w:evenHBand="0" w:firstRowFirstColumn="0" w:firstRowLastColumn="0" w:lastRowFirstColumn="0" w:lastRowLastColumn="0"/>
+            </w:pPr>
+            <w:r>
+              <w:t>Debug | ARM</w:t>
+            </w:r>
+          </w:p>
+        </w:tc>
+      </w:tr>
+      <w:tr>
+        <w:tc>
+          <w:tcPr>
+            <w:cnfStyle w:val="001000000000" w:firstRow="0" w:lastRow="0" w:firstColumn="1" w:lastColumn="0" w:oddVBand="0" w:evenVBand="0" w:oddHBand="0" w:evenHBand="0" w:firstRowFirstColumn="0" w:firstRowLastColumn="0" w:lastRowFirstColumn="0" w:lastRowLastColumn="0"/>
+            <w:tcW w:w="4675" w:type="dxa"/>
+          </w:tcPr>
+          <w:p>
+            <w:proofErr w:type="spellStart"/>
+            <w:r>
+              <w:t>MSHLS.PF.JS.WindowsPhone</w:t>
+            </w:r>
+            <w:proofErr w:type="spellEnd"/>
+          </w:p>
+        </w:tc>
+        <w:tc>
+          <w:tcPr>
+            <w:tcW w:w="4675" w:type="dxa"/>
+          </w:tcPr>
+          <w:p>
+            <w:pPr>
+              <w:cnfStyle w:val="000000000000" w:firstRow="0" w:lastRow="0" w:firstColumn="0" w:lastColumn="0" w:oddVBand="0" w:evenVBand="0" w:oddHBand="0" w:evenHBand="0" w:firstRowFirstColumn="0" w:firstRowLastColumn="0" w:lastRowFirstColumn="0" w:lastRowLastColumn="0"/>
+            </w:pPr>
+            <w:r>
+              <w:t>Debug | x86</w:t>
+            </w:r>
+          </w:p>
+        </w:tc>
+      </w:tr>
+      <w:tr>
+        <w:trPr>
+          <w:cnfStyle w:val="000000100000" w:firstRow="0" w:lastRow="0" w:firstColumn="0" w:lastColumn="0" w:oddVBand="0" w:evenVBand="0" w:oddHBand="1" w:evenHBand="0" w:firstRowFirstColumn="0" w:firstRowLastColumn="0" w:lastRowFirstColumn="0" w:lastRowLastColumn="0"/>
+        </w:trPr>
+        <w:tc>
+          <w:tcPr>
+            <w:cnfStyle w:val="001000000000" w:firstRow="0" w:lastRow="0" w:firstColumn="1" w:lastColumn="0" w:oddVBand="0" w:evenVBand="0" w:oddHBand="0" w:evenHBand="0" w:firstRowFirstColumn="0" w:firstRowLastColumn="0" w:lastRowFirstColumn="0" w:lastRowLastColumn="0"/>
+            <w:tcW w:w="4675" w:type="dxa"/>
+          </w:tcPr>
+          <w:p>
+            <w:proofErr w:type="spellStart"/>
+            <w:r>
+              <w:t>MSHLS.PF.JS.WindowsPhone</w:t>
+            </w:r>
+            <w:proofErr w:type="spellEnd"/>
+          </w:p>
+        </w:tc>
+        <w:tc>
+          <w:tcPr>
+            <w:tcW w:w="4675" w:type="dxa"/>
+          </w:tcPr>
+          <w:p>
+            <w:pPr>
+              <w:cnfStyle w:val="000000100000" w:firstRow="0" w:lastRow="0" w:firstColumn="0" w:lastColumn="0" w:oddVBand="0" w:evenVBand="0" w:oddHBand="1" w:evenHBand="0" w:firstRowFirstColumn="0" w:firstRowLastColumn="0" w:lastRowFirstColumn="0" w:lastRowLastColumn="0"/>
+            </w:pPr>
+            <w:r>
+              <w:t>Release | ARM</w:t>
+            </w:r>
+          </w:p>
+        </w:tc>
+      </w:tr>
+      <w:tr>
+        <w:tc>
+          <w:tcPr>
+            <w:cnfStyle w:val="001000000000" w:firstRow="0" w:lastRow="0" w:firstColumn="1" w:lastColumn="0" w:oddVBand="0" w:evenVBand="0" w:oddHBand="0" w:evenHBand="0" w:firstRowFirstColumn="0" w:firstRowLastColumn="0" w:lastRowFirstColumn="0" w:lastRowLastColumn="0"/>
+            <w:tcW w:w="4675" w:type="dxa"/>
+          </w:tcPr>
+          <w:p>
+            <w:proofErr w:type="spellStart"/>
+            <w:r>
+              <w:t>MSHLS.PF.JS.WindowsPhone</w:t>
+            </w:r>
+            <w:proofErr w:type="spellEnd"/>
+          </w:p>
+        </w:tc>
+        <w:tc>
+          <w:tcPr>
+            <w:tcW w:w="4675" w:type="dxa"/>
+          </w:tcPr>
+          <w:p>
+            <w:pPr>
+              <w:cnfStyle w:val="000000000000" w:firstRow="0" w:lastRow="0" w:firstColumn="0" w:lastColumn="0" w:oddVBand="0" w:evenVBand="0" w:oddHBand="0" w:evenHBand="0" w:firstRowFirstColumn="0" w:firstRowLastColumn="0" w:lastRowFirstColumn="0" w:lastRowLastColumn="0"/>
+            </w:pPr>
+            <w:r>
+              <w:t>Release | x86</w:t>
+            </w:r>
+          </w:p>
+        </w:tc>
+      </w:tr>
+      <w:tr>
+        <w:trPr>
+          <w:cnfStyle w:val="000000100000" w:firstRow="0" w:lastRow="0" w:firstColumn="0" w:lastColumn="0" w:oddVBand="0" w:evenVBand="0" w:oddHBand="1" w:evenHBand="0" w:firstRowFirstColumn="0" w:firstRowLastColumn="0" w:lastRowFirstColumn="0" w:lastRowLastColumn="0"/>
+        </w:trPr>
+        <w:tc>
+          <w:tcPr>
+            <w:cnfStyle w:val="001000000000" w:firstRow="0" w:lastRow="0" w:firstColumn="1" w:lastColumn="0" w:oddVBand="0" w:evenVBand="0" w:oddHBand="0" w:evenHBand="0" w:firstRowFirstColumn="0" w:firstRowLastColumn="0" w:lastRowFirstColumn="0" w:lastRowLastColumn="0"/>
+            <w:tcW w:w="4675" w:type="dxa"/>
+          </w:tcPr>
+          <w:p>
+            <w:proofErr w:type="gramStart"/>
+            <w:r>
+              <w:t>MSHLS</w:t>
+            </w:r>
+            <w:r>
+              <w:t>.</w:t>
+            </w:r>
+            <w:r>
+              <w:t>PF.XAML.</w:t>
+            </w:r>
+            <w:r>
+              <w:t>CC608</w:t>
+            </w:r>
+            <w:r>
+              <w:t>.Windows</w:t>
+            </w:r>
+            <w:proofErr w:type="gramEnd"/>
+          </w:p>
+        </w:tc>
+        <w:tc>
+          <w:tcPr>
+            <w:tcW w:w="4675" w:type="dxa"/>
+          </w:tcPr>
+          <w:p>
+            <w:pPr>
+              <w:cnfStyle w:val="000000100000" w:firstRow="0" w:lastRow="0" w:firstColumn="0" w:lastColumn="0" w:oddVBand="0" w:evenVBand="0" w:oddHBand="1" w:evenHBand="0" w:firstRowFirstColumn="0" w:firstRowLastColumn="0" w:lastRowFirstColumn="0" w:lastRowLastColumn="0"/>
+            </w:pPr>
+            <w:r>
+              <w:t>Debug | ARM</w:t>
+            </w:r>
+          </w:p>
+        </w:tc>
+      </w:tr>
+      <w:tr>
+        <w:tc>
+          <w:tcPr>
+            <w:cnfStyle w:val="001000000000" w:firstRow="0" w:lastRow="0" w:firstColumn="1" w:lastColumn="0" w:oddVBand="0" w:evenVBand="0" w:oddHBand="0" w:evenHBand="0" w:firstRowFirstColumn="0" w:firstRowLastColumn="0" w:lastRowFirstColumn="0" w:lastRowLastColumn="0"/>
+            <w:tcW w:w="4675" w:type="dxa"/>
+          </w:tcPr>
+          <w:p>
+            <w:proofErr w:type="gramStart"/>
+            <w:r>
+              <w:t>MSHLS.PF.XAML.CC608.Windows</w:t>
+            </w:r>
+            <w:proofErr w:type="gramEnd"/>
+          </w:p>
+        </w:tc>
+        <w:tc>
+          <w:tcPr>
+            <w:tcW w:w="4675" w:type="dxa"/>
+          </w:tcPr>
+          <w:p>
+            <w:pPr>
+              <w:cnfStyle w:val="000000000000" w:firstRow="0" w:lastRow="0" w:firstColumn="0" w:lastColumn="0" w:oddVBand="0" w:evenVBand="0" w:oddHBand="0" w:evenHBand="0" w:firstRowFirstColumn="0" w:firstRowLastColumn="0" w:lastRowFirstColumn="0" w:lastRowLastColumn="0"/>
+            </w:pPr>
+            <w:r>
+              <w:t>Debug | x86</w:t>
+            </w:r>
+          </w:p>
+        </w:tc>
+      </w:tr>
+      <w:tr>
+        <w:trPr>
+          <w:cnfStyle w:val="000000100000" w:firstRow="0" w:lastRow="0" w:firstColumn="0" w:lastColumn="0" w:oddVBand="0" w:evenVBand="0" w:oddHBand="1" w:evenHBand="0" w:firstRowFirstColumn="0" w:firstRowLastColumn="0" w:lastRowFirstColumn="0" w:lastRowLastColumn="0"/>
+        </w:trPr>
+        <w:tc>
+          <w:tcPr>
+            <w:cnfStyle w:val="001000000000" w:firstRow="0" w:lastRow="0" w:firstColumn="1" w:lastColumn="0" w:oddVBand="0" w:evenVBand="0" w:oddHBand="0" w:evenHBand="0" w:firstRowFirstColumn="0" w:firstRowLastColumn="0" w:lastRowFirstColumn="0" w:lastRowLastColumn="0"/>
+            <w:tcW w:w="4675" w:type="dxa"/>
+          </w:tcPr>
+          <w:p>
+            <w:proofErr w:type="gramStart"/>
+            <w:r>
+              <w:t>MSHLS.PF.XAML.CC608.Windows</w:t>
+            </w:r>
+            <w:proofErr w:type="gramEnd"/>
+          </w:p>
+        </w:tc>
+        <w:tc>
+          <w:tcPr>
+            <w:tcW w:w="4675" w:type="dxa"/>
+          </w:tcPr>
+          <w:p>
+            <w:pPr>
+              <w:cnfStyle w:val="000000100000" w:firstRow="0" w:lastRow="0" w:firstColumn="0" w:lastColumn="0" w:oddVBand="0" w:evenVBand="0" w:oddHBand="1" w:evenHBand="0" w:firstRowFirstColumn="0" w:firstRowLastColumn="0" w:lastRowFirstColumn="0" w:lastRowLastColumn="0"/>
+            </w:pPr>
+            <w:r>
+              <w:t>Debug | x64</w:t>
+            </w:r>
+          </w:p>
+        </w:tc>
+      </w:tr>
+      <w:tr>
+        <w:tc>
+          <w:tcPr>
+            <w:cnfStyle w:val="001000000000" w:firstRow="0" w:lastRow="0" w:firstColumn="1" w:lastColumn="0" w:oddVBand="0" w:evenVBand="0" w:oddHBand="0" w:evenHBand="0" w:firstRowFirstColumn="0" w:firstRowLastColumn="0" w:lastRowFirstColumn="0" w:lastRowLastColumn="0"/>
+            <w:tcW w:w="4675" w:type="dxa"/>
+          </w:tcPr>
+          <w:p>
+            <w:proofErr w:type="gramStart"/>
+            <w:r>
+              <w:t>MSHLS.PF.XAML.CC608.Windows</w:t>
+            </w:r>
+            <w:proofErr w:type="gramEnd"/>
+          </w:p>
+        </w:tc>
+        <w:tc>
+          <w:tcPr>
+            <w:tcW w:w="4675" w:type="dxa"/>
+          </w:tcPr>
+          <w:p>
+            <w:pPr>
+              <w:cnfStyle w:val="000000000000" w:firstRow="0" w:lastRow="0" w:firstColumn="0" w:lastColumn="0" w:oddVBand="0" w:evenVBand="0" w:oddHBand="0" w:evenHBand="0" w:firstRowFirstColumn="0" w:firstRowLastColumn="0" w:lastRowFirstColumn="0" w:lastRowLastColumn="0"/>
+            </w:pPr>
+            <w:r>
+              <w:t>Release | ARM</w:t>
+            </w:r>
+          </w:p>
+        </w:tc>
+      </w:tr>
+      <w:tr>
+        <w:trPr>
+          <w:cnfStyle w:val="000000100000" w:firstRow="0" w:lastRow="0" w:firstColumn="0" w:lastColumn="0" w:oddVBand="0" w:evenVBand="0" w:oddHBand="1" w:evenHBand="0" w:firstRowFirstColumn="0" w:firstRowLastColumn="0" w:lastRowFirstColumn="0" w:lastRowLastColumn="0"/>
+        </w:trPr>
+        <w:tc>
+          <w:tcPr>
+            <w:cnfStyle w:val="001000000000" w:firstRow="0" w:lastRow="0" w:firstColumn="1" w:lastColumn="0" w:oddVBand="0" w:evenVBand="0" w:oddHBand="0" w:evenHBand="0" w:firstRowFirstColumn="0" w:firstRowLastColumn="0" w:lastRowFirstColumn="0" w:lastRowLastColumn="0"/>
+            <w:tcW w:w="4675" w:type="dxa"/>
+          </w:tcPr>
+          <w:p>
+            <w:proofErr w:type="gramStart"/>
+            <w:r>
+              <w:t>MSHLS.PF.XAML.CC608.Windows</w:t>
+            </w:r>
+            <w:proofErr w:type="gramEnd"/>
+          </w:p>
+        </w:tc>
+        <w:tc>
+          <w:tcPr>
+            <w:tcW w:w="4675" w:type="dxa"/>
+          </w:tcPr>
+          <w:p>
+            <w:pPr>
+              <w:cnfStyle w:val="000000100000" w:firstRow="0" w:lastRow="0" w:firstColumn="0" w:lastColumn="0" w:oddVBand="0" w:evenVBand="0" w:oddHBand="1" w:evenHBand="0" w:firstRowFirstColumn="0" w:firstRowLastColumn="0" w:lastRowFirstColumn="0" w:lastRowLastColumn="0"/>
+            </w:pPr>
+            <w:r>
+              <w:t>Release | x86</w:t>
+            </w:r>
+          </w:p>
+        </w:tc>
+      </w:tr>
+      <w:tr>
+        <w:tc>
+          <w:tcPr>
+            <w:cnfStyle w:val="001000000000" w:firstRow="0" w:lastRow="0" w:firstColumn="1" w:lastColumn="0" w:oddVBand="0" w:evenVBand="0" w:oddHBand="0" w:evenHBand="0" w:firstRowFirstColumn="0" w:firstRowLastColumn="0" w:lastRowFirstColumn="0" w:lastRowLastColumn="0"/>
+            <w:tcW w:w="4675" w:type="dxa"/>
+          </w:tcPr>
+          <w:p>
+            <w:proofErr w:type="gramStart"/>
+            <w:r>
+              <w:t>MSHLS.PF.XAML.CC608.Windows</w:t>
+            </w:r>
+            <w:proofErr w:type="gramEnd"/>
+          </w:p>
+        </w:tc>
+        <w:tc>
+          <w:tcPr>
+            <w:tcW w:w="4675" w:type="dxa"/>
+          </w:tcPr>
+          <w:p>
+            <w:pPr>
+              <w:cnfStyle w:val="000000000000" w:firstRow="0" w:lastRow="0" w:firstColumn="0" w:lastColumn="0" w:oddVBand="0" w:evenVBand="0" w:oddHBand="0" w:evenHBand="0" w:firstRowFirstColumn="0" w:firstRowLastColumn="0" w:lastRowFirstColumn="0" w:lastRowLastColumn="0"/>
+            </w:pPr>
+            <w:r>
+              <w:t>Release | x64</w:t>
+            </w:r>
+          </w:p>
+        </w:tc>
+      </w:tr>
+      <w:tr>
+        <w:trPr>
+          <w:cnfStyle w:val="000000100000" w:firstRow="0" w:lastRow="0" w:firstColumn="0" w:lastColumn="0" w:oddVBand="0" w:evenVBand="0" w:oddHBand="1" w:evenHBand="0" w:firstRowFirstColumn="0" w:firstRowLastColumn="0" w:lastRowFirstColumn="0" w:lastRowLastColumn="0"/>
+        </w:trPr>
+        <w:tc>
+          <w:tcPr>
+            <w:cnfStyle w:val="001000000000" w:firstRow="0" w:lastRow="0" w:firstColumn="1" w:lastColumn="0" w:oddVBand="0" w:evenVBand="0" w:oddHBand="0" w:evenHBand="0" w:firstRowFirstColumn="0" w:firstRowLastColumn="0" w:lastRowFirstColumn="0" w:lastRowLastColumn="0"/>
+            <w:tcW w:w="4675" w:type="dxa"/>
+          </w:tcPr>
+          <w:p>
+            <w:proofErr w:type="gramStart"/>
+            <w:r>
+              <w:t>MSHLS.PF.XAML.CC608.Windows</w:t>
+            </w:r>
+            <w:r>
+              <w:t>Phone</w:t>
+            </w:r>
+            <w:proofErr w:type="gramEnd"/>
+          </w:p>
+        </w:tc>
+        <w:tc>
+          <w:tcPr>
+            <w:tcW w:w="4675" w:type="dxa"/>
+          </w:tcPr>
+          <w:p>
+            <w:pPr>
+              <w:cnfStyle w:val="000000100000" w:firstRow="0" w:lastRow="0" w:firstColumn="0" w:lastColumn="0" w:oddVBand="0" w:evenVBand="0" w:oddHBand="1" w:evenHBand="0" w:firstRowFirstColumn="0" w:firstRowLastColumn="0" w:lastRowFirstColumn="0" w:lastRowLastColumn="0"/>
+            </w:pPr>
+            <w:r>
+              <w:t>Debug | ARM</w:t>
+            </w:r>
+          </w:p>
+        </w:tc>
+      </w:tr>
+      <w:tr>
+        <w:tc>
+          <w:tcPr>
+            <w:cnfStyle w:val="001000000000" w:firstRow="0" w:lastRow="0" w:firstColumn="1" w:lastColumn="0" w:oddVBand="0" w:evenVBand="0" w:oddHBand="0" w:evenHBand="0" w:firstRowFirstColumn="0" w:firstRowLastColumn="0" w:lastRowFirstColumn="0" w:lastRowLastColumn="0"/>
+            <w:tcW w:w="4675" w:type="dxa"/>
+          </w:tcPr>
+          <w:p>
+            <w:proofErr w:type="gramStart"/>
+            <w:r>
+              <w:t>MSHLS.PF.XAML.CC608.WindowsPhone</w:t>
+            </w:r>
+            <w:proofErr w:type="gramEnd"/>
+          </w:p>
+        </w:tc>
+        <w:tc>
+          <w:tcPr>
+            <w:tcW w:w="4675" w:type="dxa"/>
+          </w:tcPr>
+          <w:p>
+            <w:pPr>
+              <w:cnfStyle w:val="000000000000" w:firstRow="0" w:lastRow="0" w:firstColumn="0" w:lastColumn="0" w:oddVBand="0" w:evenVBand="0" w:oddHBand="0" w:evenHBand="0" w:firstRowFirstColumn="0" w:firstRowLastColumn="0" w:lastRowFirstColumn="0" w:lastRowLastColumn="0"/>
+            </w:pPr>
+            <w:r>
+              <w:t>Debug | x86</w:t>
+            </w:r>
+          </w:p>
+        </w:tc>
+      </w:tr>
+      <w:tr>
+        <w:trPr>
+          <w:cnfStyle w:val="000000100000" w:firstRow="0" w:lastRow="0" w:firstColumn="0" w:lastColumn="0" w:oddVBand="0" w:evenVBand="0" w:oddHBand="1" w:evenHBand="0" w:firstRowFirstColumn="0" w:firstRowLastColumn="0" w:lastRowFirstColumn="0" w:lastRowLastColumn="0"/>
+        </w:trPr>
+        <w:tc>
+          <w:tcPr>
+            <w:cnfStyle w:val="001000000000" w:firstRow="0" w:lastRow="0" w:firstColumn="1" w:lastColumn="0" w:oddVBand="0" w:evenVBand="0" w:oddHBand="0" w:evenHBand="0" w:firstRowFirstColumn="0" w:firstRowLastColumn="0" w:lastRowFirstColumn="0" w:lastRowLastColumn="0"/>
+            <w:tcW w:w="4675" w:type="dxa"/>
+          </w:tcPr>
+          <w:p>
+            <w:proofErr w:type="gramStart"/>
+            <w:r>
+              <w:t>MSHLS.PF.XAML.CC608.WindowsPhone</w:t>
+            </w:r>
+            <w:proofErr w:type="gramEnd"/>
+          </w:p>
+        </w:tc>
+        <w:tc>
+          <w:tcPr>
+            <w:tcW w:w="4675" w:type="dxa"/>
+          </w:tcPr>
+          <w:p>
+            <w:pPr>
+              <w:cnfStyle w:val="000000100000" w:firstRow="0" w:lastRow="0" w:firstColumn="0" w:lastColumn="0" w:oddVBand="0" w:evenVBand="0" w:oddHBand="1" w:evenHBand="0" w:firstRowFirstColumn="0" w:firstRowLastColumn="0" w:lastRowFirstColumn="0" w:lastRowLastColumn="0"/>
+            </w:pPr>
+            <w:r>
+              <w:t>Release | ARM</w:t>
+            </w:r>
+          </w:p>
+        </w:tc>
+      </w:tr>
+      <w:tr>
+        <w:tc>
+          <w:tcPr>
+            <w:cnfStyle w:val="001000000000" w:firstRow="0" w:lastRow="0" w:firstColumn="1" w:lastColumn="0" w:oddVBand="0" w:evenVBand="0" w:oddHBand="0" w:evenHBand="0" w:firstRowFirstColumn="0" w:firstRowLastColumn="0" w:lastRowFirstColumn="0" w:lastRowLastColumn="0"/>
+            <w:tcW w:w="4675" w:type="dxa"/>
+          </w:tcPr>
+          <w:p>
+            <w:proofErr w:type="gramStart"/>
+            <w:r>
+              <w:t>MSHLS.PF.XAML.CC608.WindowsPhone</w:t>
+            </w:r>
+            <w:proofErr w:type="gramEnd"/>
+          </w:p>
+        </w:tc>
+        <w:tc>
+          <w:tcPr>
+            <w:tcW w:w="4675" w:type="dxa"/>
+          </w:tcPr>
+          <w:p>
+            <w:pPr>
+              <w:cnfStyle w:val="000000000000" w:firstRow="0" w:lastRow="0" w:firstColumn="0" w:lastColumn="0" w:oddVBand="0" w:evenVBand="0" w:oddHBand="0" w:evenHBand="0" w:firstRowFirstColumn="0" w:firstRowLastColumn="0" w:lastRowFirstColumn="0" w:lastRowLastColumn="0"/>
+            </w:pPr>
+            <w:r>
+              <w:t>Release | x86</w:t>
+            </w:r>
+          </w:p>
+        </w:tc>
+      </w:tr>
+      <w:tr>
+        <w:trPr>
+          <w:cnfStyle w:val="000000100000" w:firstRow="0" w:lastRow="0" w:firstColumn="0" w:lastColumn="0" w:oddVBand="0" w:evenVBand="0" w:oddHBand="1" w:evenHBand="0" w:firstRowFirstColumn="0" w:firstRowLastColumn="0" w:lastRowFirstColumn="0" w:lastRowLastColumn="0"/>
+        </w:trPr>
+        <w:tc>
+          <w:tcPr>
+            <w:cnfStyle w:val="001000000000" w:firstRow="0" w:lastRow="0" w:firstColumn="1" w:lastColumn="0" w:oddVBand="0" w:evenVBand="0" w:oddHBand="0" w:evenHBand="0" w:firstRowFirstColumn="0" w:firstRowLastColumn="0" w:lastRowFirstColumn="0" w:lastRowLastColumn="0"/>
+            <w:tcW w:w="4675" w:type="dxa"/>
+          </w:tcPr>
+          <w:p>
+            <w:proofErr w:type="spellStart"/>
+            <w:proofErr w:type="gramStart"/>
+            <w:r>
+              <w:t>MSHLS</w:t>
+            </w:r>
+            <w:r>
+              <w:t>.</w:t>
+            </w:r>
+            <w:r>
+              <w:t>PF.XAML.Windows</w:t>
+            </w:r>
+            <w:proofErr w:type="spellEnd"/>
+            <w:proofErr w:type="gramEnd"/>
+          </w:p>
+        </w:tc>
+        <w:tc>
+          <w:tcPr>
+            <w:tcW w:w="4675" w:type="dxa"/>
+          </w:tcPr>
+          <w:p>
+            <w:pPr>
+              <w:cnfStyle w:val="000000100000" w:firstRow="0" w:lastRow="0" w:firstColumn="0" w:lastColumn="0" w:oddVBand="0" w:evenVBand="0" w:oddHBand="1" w:evenHBand="0" w:firstRowFirstColumn="0" w:firstRowLastColumn="0" w:lastRowFirstColumn="0" w:lastRowLastColumn="0"/>
+            </w:pPr>
+            <w:r>
+              <w:t>Debug | ARM</w:t>
+            </w:r>
+          </w:p>
+        </w:tc>
+      </w:tr>
+      <w:tr>
+        <w:tc>
+          <w:tcPr>
+            <w:cnfStyle w:val="001000000000" w:firstRow="0" w:lastRow="0" w:firstColumn="1" w:lastColumn="0" w:oddVBand="0" w:evenVBand="0" w:oddHBand="0" w:evenHBand="0" w:firstRowFirstColumn="0" w:firstRowLastColumn="0" w:lastRowFirstColumn="0" w:lastRowLastColumn="0"/>
+            <w:tcW w:w="4675" w:type="dxa"/>
+          </w:tcPr>
+          <w:p>
+            <w:proofErr w:type="spellStart"/>
+            <w:proofErr w:type="gramStart"/>
+            <w:r>
+              <w:t>MSHLS.PF.</w:t>
+            </w:r>
+            <w:r>
+              <w:t>XAML</w:t>
+            </w:r>
+            <w:r>
+              <w:t>.Windows</w:t>
+            </w:r>
+            <w:proofErr w:type="spellEnd"/>
+            <w:proofErr w:type="gramEnd"/>
+          </w:p>
+        </w:tc>
+        <w:tc>
+          <w:tcPr>
+            <w:tcW w:w="4675" w:type="dxa"/>
+          </w:tcPr>
+          <w:p>
+            <w:pPr>
+              <w:cnfStyle w:val="000000000000" w:firstRow="0" w:lastRow="0" w:firstColumn="0" w:lastColumn="0" w:oddVBand="0" w:evenVBand="0" w:oddHBand="0" w:evenHBand="0" w:firstRowFirstColumn="0" w:firstRowLastColumn="0" w:lastRowFirstColumn="0" w:lastRowLastColumn="0"/>
+            </w:pPr>
+            <w:r>
+              <w:t>Debug | x86</w:t>
+            </w:r>
+          </w:p>
+        </w:tc>
+      </w:tr>
+      <w:tr>
+        <w:trPr>
+          <w:cnfStyle w:val="000000100000" w:firstRow="0" w:lastRow="0" w:firstColumn="0" w:lastColumn="0" w:oddVBand="0" w:evenVBand="0" w:oddHBand="1" w:evenHBand="0" w:firstRowFirstColumn="0" w:firstRowLastColumn="0" w:lastRowFirstColumn="0" w:lastRowLastColumn="0"/>
+        </w:trPr>
+        <w:tc>
+          <w:tcPr>
+            <w:cnfStyle w:val="001000000000" w:firstRow="0" w:lastRow="0" w:firstColumn="1" w:lastColumn="0" w:oddVBand="0" w:evenVBand="0" w:oddHBand="0" w:evenHBand="0" w:firstRowFirstColumn="0" w:firstRowLastColumn="0" w:lastRowFirstColumn="0" w:lastRowLastColumn="0"/>
+            <w:tcW w:w="4675" w:type="dxa"/>
+          </w:tcPr>
+          <w:p>
+            <w:proofErr w:type="spellStart"/>
+            <w:proofErr w:type="gramStart"/>
+            <w:r>
+              <w:t>MSHLS.PF.</w:t>
+            </w:r>
+            <w:r>
+              <w:t>XAML</w:t>
+            </w:r>
+            <w:r>
+              <w:t>.Windows</w:t>
+            </w:r>
+            <w:proofErr w:type="spellEnd"/>
+            <w:proofErr w:type="gramEnd"/>
+          </w:p>
+        </w:tc>
+        <w:tc>
+          <w:tcPr>
+            <w:tcW w:w="4675" w:type="dxa"/>
+          </w:tcPr>
+          <w:p>
+            <w:pPr>
+              <w:cnfStyle w:val="000000100000" w:firstRow="0" w:lastRow="0" w:firstColumn="0" w:lastColumn="0" w:oddVBand="0" w:evenVBand="0" w:oddHBand="1" w:evenHBand="0" w:firstRowFirstColumn="0" w:firstRowLastColumn="0" w:lastRowFirstColumn="0" w:lastRowLastColumn="0"/>
+            </w:pPr>
+            <w:r>
+              <w:t>Debug | x64</w:t>
+            </w:r>
+          </w:p>
+        </w:tc>
+      </w:tr>
+      <w:tr>
+        <w:tc>
+          <w:tcPr>
+            <w:cnfStyle w:val="001000000000" w:firstRow="0" w:lastRow="0" w:firstColumn="1" w:lastColumn="0" w:oddVBand="0" w:evenVBand="0" w:oddHBand="0" w:evenHBand="0" w:firstRowFirstColumn="0" w:firstRowLastColumn="0" w:lastRowFirstColumn="0" w:lastRowLastColumn="0"/>
+            <w:tcW w:w="4675" w:type="dxa"/>
+          </w:tcPr>
+          <w:p>
+            <w:proofErr w:type="spellStart"/>
+            <w:proofErr w:type="gramStart"/>
+            <w:r>
+              <w:t>MSHLS.PF.</w:t>
+            </w:r>
+            <w:r>
+              <w:t>XAML</w:t>
+            </w:r>
+            <w:r>
+              <w:t>.Windows</w:t>
+            </w:r>
+            <w:proofErr w:type="spellEnd"/>
+            <w:proofErr w:type="gramEnd"/>
+          </w:p>
+        </w:tc>
+        <w:tc>
+          <w:tcPr>
+            <w:tcW w:w="4675" w:type="dxa"/>
+          </w:tcPr>
+          <w:p>
+            <w:pPr>
+              <w:cnfStyle w:val="000000000000" w:firstRow="0" w:lastRow="0" w:firstColumn="0" w:lastColumn="0" w:oddVBand="0" w:evenVBand="0" w:oddHBand="0" w:evenHBand="0" w:firstRowFirstColumn="0" w:firstRowLastColumn="0" w:lastRowFirstColumn="0" w:lastRowLastColumn="0"/>
+            </w:pPr>
+            <w:r>
+              <w:t>Release | ARM</w:t>
+            </w:r>
+          </w:p>
+        </w:tc>
+      </w:tr>
+      <w:tr>
+        <w:trPr>
+          <w:cnfStyle w:val="000000100000" w:firstRow="0" w:lastRow="0" w:firstColumn="0" w:lastColumn="0" w:oddVBand="0" w:evenVBand="0" w:oddHBand="1" w:evenHBand="0" w:firstRowFirstColumn="0" w:firstRowLastColumn="0" w:lastRowFirstColumn="0" w:lastRowLastColumn="0"/>
+        </w:trPr>
+        <w:tc>
+          <w:tcPr>
+            <w:cnfStyle w:val="001000000000" w:firstRow="0" w:lastRow="0" w:firstColumn="1" w:lastColumn="0" w:oddVBand="0" w:evenVBand="0" w:oddHBand="0" w:evenHBand="0" w:firstRowFirstColumn="0" w:firstRowLastColumn="0" w:lastRowFirstColumn="0" w:lastRowLastColumn="0"/>
+            <w:tcW w:w="4675" w:type="dxa"/>
+          </w:tcPr>
+          <w:p>
+            <w:proofErr w:type="spellStart"/>
+            <w:proofErr w:type="gramStart"/>
+            <w:r>
+              <w:t>MSHLS.PF.</w:t>
+            </w:r>
+            <w:r>
+              <w:t>XAML</w:t>
+            </w:r>
+            <w:r>
+              <w:t>.Windows</w:t>
+            </w:r>
+            <w:proofErr w:type="spellEnd"/>
+            <w:proofErr w:type="gramEnd"/>
+          </w:p>
+        </w:tc>
+        <w:tc>
+          <w:tcPr>
+            <w:tcW w:w="4675" w:type="dxa"/>
+          </w:tcPr>
+          <w:p>
+            <w:pPr>
+              <w:cnfStyle w:val="000000100000" w:firstRow="0" w:lastRow="0" w:firstColumn="0" w:lastColumn="0" w:oddVBand="0" w:evenVBand="0" w:oddHBand="1" w:evenHBand="0" w:firstRowFirstColumn="0" w:firstRowLastColumn="0" w:lastRowFirstColumn="0" w:lastRowLastColumn="0"/>
+            </w:pPr>
+            <w:r>
+              <w:t xml:space="preserve">Release | </w:t>
+            </w:r>
+            <w:r>
+              <w:t>x86</w:t>
+            </w:r>
+          </w:p>
+        </w:tc>
+      </w:tr>
+      <w:tr>
+        <w:tc>
+          <w:tcPr>
+            <w:cnfStyle w:val="001000000000" w:firstRow="0" w:lastRow="0" w:firstColumn="1" w:lastColumn="0" w:oddVBand="0" w:evenVBand="0" w:oddHBand="0" w:evenHBand="0" w:firstRowFirstColumn="0" w:firstRowLastColumn="0" w:lastRowFirstColumn="0" w:lastRowLastColumn="0"/>
+            <w:tcW w:w="4675" w:type="dxa"/>
+          </w:tcPr>
+          <w:p>
+            <w:proofErr w:type="spellStart"/>
+            <w:proofErr w:type="gramStart"/>
+            <w:r>
+              <w:t>MSHLS.PF.</w:t>
+            </w:r>
+            <w:r>
+              <w:t>XAML</w:t>
+            </w:r>
+            <w:r>
+              <w:t>.Windows</w:t>
+            </w:r>
+            <w:proofErr w:type="spellEnd"/>
+            <w:proofErr w:type="gramEnd"/>
+          </w:p>
+        </w:tc>
+        <w:tc>
+          <w:tcPr>
+            <w:tcW w:w="4675" w:type="dxa"/>
+          </w:tcPr>
+          <w:p>
+            <w:pPr>
+              <w:cnfStyle w:val="000000000000" w:firstRow="0" w:lastRow="0" w:firstColumn="0" w:lastColumn="0" w:oddVBand="0" w:evenVBand="0" w:oddHBand="0" w:evenHBand="0" w:firstRowFirstColumn="0" w:firstRowLastColumn="0" w:lastRowFirstColumn="0" w:lastRowLastColumn="0"/>
+            </w:pPr>
+            <w:r>
+              <w:t>Release | x64</w:t>
+            </w:r>
+          </w:p>
+        </w:tc>
+      </w:tr>
+      <w:tr>
+        <w:trPr>
+          <w:cnfStyle w:val="000000100000" w:firstRow="0" w:lastRow="0" w:firstColumn="0" w:lastColumn="0" w:oddVBand="0" w:evenVBand="0" w:oddHBand="1" w:evenHBand="0" w:firstRowFirstColumn="0" w:firstRowLastColumn="0" w:lastRowFirstColumn="0" w:lastRowLastColumn="0"/>
+        </w:trPr>
+        <w:tc>
+          <w:tcPr>
+            <w:cnfStyle w:val="001000000000" w:firstRow="0" w:lastRow="0" w:firstColumn="1" w:lastColumn="0" w:oddVBand="0" w:evenVBand="0" w:oddHBand="0" w:evenHBand="0" w:firstRowFirstColumn="0" w:firstRowLastColumn="0" w:lastRowFirstColumn="0" w:lastRowLastColumn="0"/>
+            <w:tcW w:w="4675" w:type="dxa"/>
+          </w:tcPr>
+          <w:p>
+            <w:proofErr w:type="spellStart"/>
+            <w:proofErr w:type="gramStart"/>
+            <w:r>
+              <w:t>MSHLS.PF.</w:t>
+            </w:r>
+            <w:r>
+              <w:t>XAML</w:t>
+            </w:r>
+            <w:r>
+              <w:t>.Windows</w:t>
+            </w:r>
+            <w:r>
+              <w:t>Phone</w:t>
+            </w:r>
+            <w:proofErr w:type="spellEnd"/>
+            <w:proofErr w:type="gramEnd"/>
+          </w:p>
+        </w:tc>
+        <w:tc>
+          <w:tcPr>
+            <w:tcW w:w="4675" w:type="dxa"/>
+          </w:tcPr>
+          <w:p>
+            <w:pPr>
+              <w:cnfStyle w:val="000000100000" w:firstRow="0" w:lastRow="0" w:firstColumn="0" w:lastColumn="0" w:oddVBand="0" w:evenVBand="0" w:oddHBand="1" w:evenHBand="0" w:firstRowFirstColumn="0" w:firstRowLastColumn="0" w:lastRowFirstColumn="0" w:lastRowLastColumn="0"/>
+            </w:pPr>
+            <w:r>
+              <w:t>Debug | ARM</w:t>
+            </w:r>
+          </w:p>
+        </w:tc>
+      </w:tr>
+      <w:tr>
+        <w:tc>
+          <w:tcPr>
+            <w:cnfStyle w:val="001000000000" w:firstRow="0" w:lastRow="0" w:firstColumn="1" w:lastColumn="0" w:oddVBand="0" w:evenVBand="0" w:oddHBand="0" w:evenHBand="0" w:firstRowFirstColumn="0" w:firstRowLastColumn="0" w:lastRowFirstColumn="0" w:lastRowLastColumn="0"/>
+            <w:tcW w:w="4675" w:type="dxa"/>
+          </w:tcPr>
+          <w:p>
+            <w:proofErr w:type="spellStart"/>
+            <w:proofErr w:type="gramStart"/>
+            <w:r>
+              <w:t>MSHLS.PF.</w:t>
+            </w:r>
+            <w:r>
+              <w:t>XAML</w:t>
+            </w:r>
+            <w:r>
+              <w:t>.WindowsPhone</w:t>
+            </w:r>
+            <w:proofErr w:type="spellEnd"/>
+            <w:proofErr w:type="gramEnd"/>
+          </w:p>
+        </w:tc>
+        <w:tc>
+          <w:tcPr>
+            <w:tcW w:w="4675" w:type="dxa"/>
+          </w:tcPr>
+          <w:p>
+            <w:pPr>
+              <w:cnfStyle w:val="000000000000" w:firstRow="0" w:lastRow="0" w:firstColumn="0" w:lastColumn="0" w:oddVBand="0" w:evenVBand="0" w:oddHBand="0" w:evenHBand="0" w:firstRowFirstColumn="0" w:firstRowLastColumn="0" w:lastRowFirstColumn="0" w:lastRowLastColumn="0"/>
+            </w:pPr>
+            <w:r>
+              <w:t>Debug | x86</w:t>
+            </w:r>
+          </w:p>
+        </w:tc>
+      </w:tr>
+      <w:tr>
+        <w:trPr>
+          <w:cnfStyle w:val="000000100000" w:firstRow="0" w:lastRow="0" w:firstColumn="0" w:lastColumn="0" w:oddVBand="0" w:evenVBand="0" w:oddHBand="1" w:evenHBand="0" w:firstRowFirstColumn="0" w:firstRowLastColumn="0" w:lastRowFirstColumn="0" w:lastRowLastColumn="0"/>
+        </w:trPr>
+        <w:tc>
+          <w:tcPr>
+            <w:cnfStyle w:val="001000000000" w:firstRow="0" w:lastRow="0" w:firstColumn="1" w:lastColumn="0" w:oddVBand="0" w:evenVBand="0" w:oddHBand="0" w:evenHBand="0" w:firstRowFirstColumn="0" w:firstRowLastColumn="0" w:lastRowFirstColumn="0" w:lastRowLastColumn="0"/>
+            <w:tcW w:w="4675" w:type="dxa"/>
+          </w:tcPr>
+          <w:p>
+            <w:proofErr w:type="spellStart"/>
+            <w:proofErr w:type="gramStart"/>
+            <w:r>
+              <w:t>MSHLS.PF.</w:t>
+            </w:r>
+            <w:r>
+              <w:t>XAML</w:t>
+            </w:r>
+            <w:r>
+              <w:t>.WindowsPhone</w:t>
+            </w:r>
+            <w:proofErr w:type="spellEnd"/>
+            <w:proofErr w:type="gramEnd"/>
+          </w:p>
+        </w:tc>
+        <w:tc>
+          <w:tcPr>
+            <w:tcW w:w="4675" w:type="dxa"/>
+          </w:tcPr>
+          <w:p>
+            <w:pPr>
+              <w:cnfStyle w:val="000000100000" w:firstRow="0" w:lastRow="0" w:firstColumn="0" w:lastColumn="0" w:oddVBand="0" w:evenVBand="0" w:oddHBand="1" w:evenHBand="0" w:firstRowFirstColumn="0" w:firstRowLastColumn="0" w:lastRowFirstColumn="0" w:lastRowLastColumn="0"/>
+            </w:pPr>
+            <w:r>
+              <w:t>Release | ARM</w:t>
+            </w:r>
+          </w:p>
+        </w:tc>
+      </w:tr>
+      <w:tr>
+        <w:tc>
+          <w:tcPr>
+            <w:cnfStyle w:val="001000000000" w:firstRow="0" w:lastRow="0" w:firstColumn="1" w:lastColumn="0" w:oddVBand="0" w:evenVBand="0" w:oddHBand="0" w:evenHBand="0" w:firstRowFirstColumn="0" w:firstRowLastColumn="0" w:lastRowFirstColumn="0" w:lastRowLastColumn="0"/>
+            <w:tcW w:w="4675" w:type="dxa"/>
+          </w:tcPr>
+          <w:p>
+            <w:proofErr w:type="spellStart"/>
+            <w:proofErr w:type="gramStart"/>
+            <w:r>
+              <w:t>MSHLS.PF.</w:t>
+            </w:r>
+            <w:r>
+              <w:t>XAML</w:t>
+            </w:r>
+            <w:r>
+              <w:t>.WindowsPhone</w:t>
+            </w:r>
+            <w:proofErr w:type="spellEnd"/>
+            <w:proofErr w:type="gramEnd"/>
+          </w:p>
+        </w:tc>
+        <w:tc>
+          <w:tcPr>
+            <w:tcW w:w="4675" w:type="dxa"/>
+          </w:tcPr>
+          <w:p>
+            <w:pPr>
+              <w:cnfStyle w:val="000000000000" w:firstRow="0" w:lastRow="0" w:firstColumn="0" w:lastColumn="0" w:oddVBand="0" w:evenVBand="0" w:oddHBand="0" w:evenHBand="0" w:firstRowFirstColumn="0" w:firstRowLastColumn="0" w:lastRowFirstColumn="0" w:lastRowLastColumn="0"/>
+            </w:pPr>
+            <w:r>
+              <w:t>Release | x86</w:t>
+            </w:r>
+          </w:p>
+        </w:tc>
+      </w:tr>
+    </w:tbl>
+    <w:p/>
+    <w:p>
+      <w:r>
+        <w:t xml:space="preserve">Once all </w:t>
+      </w:r>
+      <w:r>
+        <w:t>of the</w:t>
+      </w:r>
+      <w:r>
+        <w:t xml:space="preserve"> projects build successfully, switch your Visual Studio build configuration to Release | Any CPU, right click on the </w:t>
+      </w:r>
+      <w:proofErr w:type="spellStart"/>
+      <w:r>
+        <w:t>MSHLS.PF</w:t>
+      </w:r>
+      <w:r>
+        <w:t>.Setup</w:t>
+      </w:r>
+      <w:proofErr w:type="spellEnd"/>
+      <w:r>
+        <w:t xml:space="preserve"> project, </w:t>
+      </w:r>
+      <w:r>
+        <w:t xml:space="preserve">and </w:t>
+      </w:r>
+      <w:r>
+        <w:t>click build</w:t>
+      </w:r>
+      <w:r>
+        <w:t>.</w:t>
+      </w:r>
+    </w:p>
+    <w:p>
+      <w:r>
+        <w:t xml:space="preserve">Once this is completed, you will find the SDK installer named </w:t>
+      </w:r>
+      <w:proofErr w:type="spellStart"/>
+      <w:proofErr w:type="gramStart"/>
+      <w:r>
+        <w:t>MSHLS.PF.XAML.Setup.vsix</w:t>
+      </w:r>
+      <w:proofErr w:type="spellEnd"/>
+      <w:proofErr w:type="gramEnd"/>
+      <w:r>
+        <w:t xml:space="preserve"> under the </w:t>
+      </w:r>
+      <w:proofErr w:type="spellStart"/>
+      <w:r>
+        <w:t>PFPlugins</w:t>
+      </w:r>
+      <w:proofErr w:type="spellEnd"/>
+      <w:r>
+        <w:t>/Windows8.1</w:t>
+      </w:r>
+      <w:r>
+        <w:t>/</w:t>
+      </w:r>
+      <w:r>
+        <w:t>Setup/</w:t>
+      </w:r>
+      <w:proofErr w:type="spellStart"/>
+      <w:r>
+        <w:t>MSHLS.PF</w:t>
+      </w:r>
+      <w:r>
+        <w:t>.Setup</w:t>
+      </w:r>
+      <w:proofErr w:type="spellEnd"/>
+      <w:r>
+        <w:t>/Bin/Release</w:t>
+      </w:r>
+      <w:r>
+        <w:t xml:space="preserve"> </w:t>
+      </w:r>
+      <w:r>
+        <w:t>folder</w:t>
+      </w:r>
+      <w:r>
+        <w:t>.</w:t>
+      </w:r>
+    </w:p>
+    <w:p>
+      <w:pPr>
+        <w:pStyle w:val="Heading3"/>
+      </w:pPr>
+    </w:p>
+    <w:p>
+      <w:pPr>
+        <w:rPr>
+          <w:rFonts w:asciiTheme="majorHAnsi" w:eastAsiaTheme="majorEastAsia" w:hAnsiTheme="majorHAnsi" w:cstheme="majorBidi"/>
+          <w:color w:val="1F4D78" w:themeColor="accent1" w:themeShade="7F"/>
+          <w:sz w:val="24"/>
+          <w:szCs w:val="24"/>
+        </w:rPr>
+      </w:pPr>
+      <w:r>
+        <w:br w:type="page"/>
+      </w:r>
+    </w:p>
+    <w:p>
+      <w:pPr>
+        <w:pStyle w:val="Heading3"/>
+      </w:pPr>
+      <w:r>
+        <w:lastRenderedPageBreak/>
+        <w:t>Windows 10</w:t>
+      </w:r>
+    </w:p>
+    <w:p/>
+    <w:p>
+      <w:r>
+        <w:t xml:space="preserve">Using Visual Studio 2015, open the solution named </w:t>
+      </w:r>
+      <w:r>
+        <w:t>MSHLS.PF</w:t>
+      </w:r>
+      <w:r>
+        <w:t xml:space="preserve"> </w:t>
+      </w:r>
+      <w:r>
+        <w:t xml:space="preserve">found under </w:t>
+      </w:r>
+      <w:proofErr w:type="spellStart"/>
+      <w:r>
+        <w:t>PFPlugins</w:t>
+      </w:r>
+      <w:proofErr w:type="spellEnd"/>
+      <w:r>
+        <w:t>/Windows</w:t>
+      </w:r>
+      <w:r>
+        <w:t>10</w:t>
+      </w:r>
+      <w:r>
+        <w:t xml:space="preserve"> folder</w:t>
+      </w:r>
+      <w:r>
+        <w:t>. Select Batch Build, select all and then click Clean. Once all projects are cleaned, deselect all and check the following projects. The click build.</w:t>
+      </w:r>
+    </w:p>
+    <w:tbl>
+      <w:tblPr>
+        <w:tblStyle w:val="ListTable3-Accent1"/>
+        <w:tblW w:w="0" w:type="auto"/>
+        <w:tblLook w:val="04A0" w:firstRow="1" w:lastRow="0" w:firstColumn="1" w:lastColumn="0" w:noHBand="0" w:noVBand="1"/>
+      </w:tblPr>
+      <w:tblGrid>
+        <w:gridCol w:w="4675"/>
+        <w:gridCol w:w="4675"/>
+      </w:tblGrid>
+      <w:tr>
+        <w:trPr>
+          <w:cnfStyle w:val="100000000000" w:firstRow="1" w:lastRow="0" w:firstColumn="0" w:lastColumn="0" w:oddVBand="0" w:evenVBand="0" w:oddHBand="0" w:evenHBand="0" w:firstRowFirstColumn="0" w:firstRowLastColumn="0" w:lastRowFirstColumn="0" w:lastRowLastColumn="0"/>
+        </w:trPr>
+        <w:tc>
+          <w:tcPr>
+            <w:cnfStyle w:val="001000000100" w:firstRow="0" w:lastRow="0" w:firstColumn="1" w:lastColumn="0" w:oddVBand="0" w:evenVBand="0" w:oddHBand="0" w:evenHBand="0" w:firstRowFirstColumn="1" w:firstRowLastColumn="0" w:lastRowFirstColumn="0" w:lastRowLastColumn="0"/>
+            <w:tcW w:w="4675" w:type="dxa"/>
+          </w:tcPr>
+          <w:p>
+            <w:r>
+              <w:t>Project Name</w:t>
+            </w:r>
+          </w:p>
+        </w:tc>
+        <w:tc>
+          <w:tcPr>
+            <w:tcW w:w="4675" w:type="dxa"/>
+          </w:tcPr>
+          <w:p>
+            <w:pPr>
+              <w:cnfStyle w:val="100000000000" w:firstRow="1" w:lastRow="0" w:firstColumn="0" w:lastColumn="0" w:oddVBand="0" w:evenVBand="0" w:oddHBand="0" w:evenHBand="0" w:firstRowFirstColumn="0" w:firstRowLastColumn="0" w:lastRowFirstColumn="0" w:lastRowLastColumn="0"/>
+            </w:pPr>
+            <w:r>
+              <w:t>Configuration</w:t>
+            </w:r>
+          </w:p>
+        </w:tc>
+      </w:tr>
+      <w:tr>
+        <w:trPr>
+          <w:cnfStyle w:val="000000100000" w:firstRow="0" w:lastRow="0" w:firstColumn="0" w:lastColumn="0" w:oddVBand="0" w:evenVBand="0" w:oddHBand="1" w:evenHBand="0" w:firstRowFirstColumn="0" w:firstRowLastColumn="0" w:lastRowFirstColumn="0" w:lastRowLastColumn="0"/>
+        </w:trPr>
+        <w:tc>
+          <w:tcPr>
+            <w:cnfStyle w:val="001000000000" w:firstRow="0" w:lastRow="0" w:firstColumn="1" w:lastColumn="0" w:oddVBand="0" w:evenVBand="0" w:oddHBand="0" w:evenHBand="0" w:firstRowFirstColumn="0" w:firstRowLastColumn="0" w:lastRowFirstColumn="0" w:lastRowLastColumn="0"/>
+            <w:tcW w:w="4675" w:type="dxa"/>
+          </w:tcPr>
+          <w:p>
+            <w:r>
+              <w:t>Microsoft.</w:t>
+            </w:r>
+            <w:r>
+              <w:t>CC608</w:t>
+            </w:r>
+          </w:p>
+        </w:tc>
+        <w:tc>
+          <w:tcPr>
+            <w:tcW w:w="4675" w:type="dxa"/>
+          </w:tcPr>
+          <w:p>
+            <w:pPr>
+              <w:cnfStyle w:val="000000100000" w:firstRow="0" w:lastRow="0" w:firstColumn="0" w:lastColumn="0" w:oddVBand="0" w:evenVBand="0" w:oddHBand="1" w:evenHBand="0" w:firstRowFirstColumn="0" w:firstRowLastColumn="0" w:lastRowFirstColumn="0" w:lastRowLastColumn="0"/>
+            </w:pPr>
+            <w:r>
+              <w:t>Debug | ARM</w:t>
+            </w:r>
+          </w:p>
+        </w:tc>
+      </w:tr>
+      <w:tr>
+        <w:tc>
+          <w:tcPr>
+            <w:cnfStyle w:val="001000000000" w:firstRow="0" w:lastRow="0" w:firstColumn="1" w:lastColumn="0" w:oddVBand="0" w:evenVBand="0" w:oddHBand="0" w:evenHBand="0" w:firstRowFirstColumn="0" w:firstRowLastColumn="0" w:lastRowFirstColumn="0" w:lastRowLastColumn="0"/>
+            <w:tcW w:w="4675" w:type="dxa"/>
+          </w:tcPr>
+          <w:p>
+            <w:r>
+              <w:t>Microsoft.CC608</w:t>
+            </w:r>
+          </w:p>
+        </w:tc>
+        <w:tc>
+          <w:tcPr>
+            <w:tcW w:w="4675" w:type="dxa"/>
+          </w:tcPr>
+          <w:p>
+            <w:pPr>
+              <w:cnfStyle w:val="000000000000" w:firstRow="0" w:lastRow="0" w:firstColumn="0" w:lastColumn="0" w:oddVBand="0" w:evenVBand="0" w:oddHBand="0" w:evenHBand="0" w:firstRowFirstColumn="0" w:firstRowLastColumn="0" w:lastRowFirstColumn="0" w:lastRowLastColumn="0"/>
+            </w:pPr>
+            <w:r>
+              <w:t>Debug | Win32</w:t>
+            </w:r>
+          </w:p>
+        </w:tc>
+      </w:tr>
+      <w:tr>
+        <w:trPr>
+          <w:cnfStyle w:val="000000100000" w:firstRow="0" w:lastRow="0" w:firstColumn="0" w:lastColumn="0" w:oddVBand="0" w:evenVBand="0" w:oddHBand="1" w:evenHBand="0" w:firstRowFirstColumn="0" w:firstRowLastColumn="0" w:lastRowFirstColumn="0" w:lastRowLastColumn="0"/>
+        </w:trPr>
+        <w:tc>
+          <w:tcPr>
+            <w:cnfStyle w:val="001000000000" w:firstRow="0" w:lastRow="0" w:firstColumn="1" w:lastColumn="0" w:oddVBand="0" w:evenVBand="0" w:oddHBand="0" w:evenHBand="0" w:firstRowFirstColumn="0" w:firstRowLastColumn="0" w:lastRowFirstColumn="0" w:lastRowLastColumn="0"/>
+            <w:tcW w:w="4675" w:type="dxa"/>
+          </w:tcPr>
+          <w:p>
+            <w:r>
+              <w:t>Microsoft.CC608</w:t>
+            </w:r>
+          </w:p>
+        </w:tc>
+        <w:tc>
+          <w:tcPr>
+            <w:tcW w:w="4675" w:type="dxa"/>
+          </w:tcPr>
+          <w:p>
+            <w:pPr>
+              <w:cnfStyle w:val="000000100000" w:firstRow="0" w:lastRow="0" w:firstColumn="0" w:lastColumn="0" w:oddVBand="0" w:evenVBand="0" w:oddHBand="1" w:evenHBand="0" w:firstRowFirstColumn="0" w:firstRowLastColumn="0" w:lastRowFirstColumn="0" w:lastRowLastColumn="0"/>
+            </w:pPr>
+            <w:r>
+              <w:t>Debug | x64</w:t>
+            </w:r>
+          </w:p>
+        </w:tc>
+      </w:tr>
+      <w:tr>
+        <w:tc>
+          <w:tcPr>
+            <w:cnfStyle w:val="001000000000" w:firstRow="0" w:lastRow="0" w:firstColumn="1" w:lastColumn="0" w:oddVBand="0" w:evenVBand="0" w:oddHBand="0" w:evenHBand="0" w:firstRowFirstColumn="0" w:firstRowLastColumn="0" w:lastRowFirstColumn="0" w:lastRowLastColumn="0"/>
+            <w:tcW w:w="4675" w:type="dxa"/>
+          </w:tcPr>
+          <w:p>
+            <w:r>
+              <w:t>Microsoft.CC608</w:t>
+            </w:r>
+          </w:p>
+        </w:tc>
+        <w:tc>
+          <w:tcPr>
+            <w:tcW w:w="4675" w:type="dxa"/>
+          </w:tcPr>
+          <w:p>
+            <w:pPr>
+              <w:cnfStyle w:val="000000000000" w:firstRow="0" w:lastRow="0" w:firstColumn="0" w:lastColumn="0" w:oddVBand="0" w:evenVBand="0" w:oddHBand="0" w:evenHBand="0" w:firstRowFirstColumn="0" w:firstRowLastColumn="0" w:lastRowFirstColumn="0" w:lastRowLastColumn="0"/>
+            </w:pPr>
+            <w:r>
+              <w:t>Release | ARM</w:t>
+            </w:r>
+          </w:p>
+        </w:tc>
+      </w:tr>
+      <w:tr>
+        <w:trPr>
+          <w:cnfStyle w:val="000000100000" w:firstRow="0" w:lastRow="0" w:firstColumn="0" w:lastColumn="0" w:oddVBand="0" w:evenVBand="0" w:oddHBand="1" w:evenHBand="0" w:firstRowFirstColumn="0" w:firstRowLastColumn="0" w:lastRowFirstColumn="0" w:lastRowLastColumn="0"/>
+        </w:trPr>
+        <w:tc>
+          <w:tcPr>
+            <w:cnfStyle w:val="001000000000" w:firstRow="0" w:lastRow="0" w:firstColumn="1" w:lastColumn="0" w:oddVBand="0" w:evenVBand="0" w:oddHBand="0" w:evenHBand="0" w:firstRowFirstColumn="0" w:firstRowLastColumn="0" w:lastRowFirstColumn="0" w:lastRowLastColumn="0"/>
+            <w:tcW w:w="4675" w:type="dxa"/>
+          </w:tcPr>
+          <w:p>
+            <w:r>
+              <w:t>Microsoft.CC608</w:t>
+            </w:r>
+          </w:p>
+        </w:tc>
+        <w:tc>
+          <w:tcPr>
+            <w:tcW w:w="4675" w:type="dxa"/>
+          </w:tcPr>
+          <w:p>
+            <w:pPr>
+              <w:cnfStyle w:val="000000100000" w:firstRow="0" w:lastRow="0" w:firstColumn="0" w:lastColumn="0" w:oddVBand="0" w:evenVBand="0" w:oddHBand="1" w:evenHBand="0" w:firstRowFirstColumn="0" w:firstRowLastColumn="0" w:lastRowFirstColumn="0" w:lastRowLastColumn="0"/>
+            </w:pPr>
+            <w:r>
+              <w:t>Release | Win32</w:t>
+            </w:r>
+          </w:p>
+        </w:tc>
+      </w:tr>
+      <w:tr>
+        <w:tc>
+          <w:tcPr>
+            <w:cnfStyle w:val="001000000000" w:firstRow="0" w:lastRow="0" w:firstColumn="1" w:lastColumn="0" w:oddVBand="0" w:evenVBand="0" w:oddHBand="0" w:evenHBand="0" w:firstRowFirstColumn="0" w:firstRowLastColumn="0" w:lastRowFirstColumn="0" w:lastRowLastColumn="0"/>
+            <w:tcW w:w="4675" w:type="dxa"/>
+          </w:tcPr>
+          <w:p>
+            <w:r>
+              <w:t>Microsoft.CC608</w:t>
+            </w:r>
+          </w:p>
+        </w:tc>
+        <w:tc>
+          <w:tcPr>
+            <w:tcW w:w="4675" w:type="dxa"/>
+          </w:tcPr>
+          <w:p>
+            <w:pPr>
+              <w:cnfStyle w:val="000000000000" w:firstRow="0" w:lastRow="0" w:firstColumn="0" w:lastColumn="0" w:oddVBand="0" w:evenVBand="0" w:oddHBand="0" w:evenHBand="0" w:firstRowFirstColumn="0" w:firstRowLastColumn="0" w:lastRowFirstColumn="0" w:lastRowLastColumn="0"/>
+            </w:pPr>
+            <w:r>
+              <w:t>Release | x64</w:t>
+            </w:r>
+          </w:p>
+        </w:tc>
+      </w:tr>
+      <w:tr>
+        <w:trPr>
+          <w:cnfStyle w:val="000000100000" w:firstRow="0" w:lastRow="0" w:firstColumn="0" w:lastColumn="0" w:oddVBand="0" w:evenVBand="0" w:oddHBand="1" w:evenHBand="0" w:firstRowFirstColumn="0" w:firstRowLastColumn="0" w:lastRowFirstColumn="0" w:lastRowLastColumn="0"/>
+        </w:trPr>
+        <w:tc>
+          <w:tcPr>
+            <w:cnfStyle w:val="001000000000" w:firstRow="0" w:lastRow="0" w:firstColumn="1" w:lastColumn="0" w:oddVBand="0" w:evenVBand="0" w:oddHBand="0" w:evenHBand="0" w:firstRowFirstColumn="0" w:firstRowLastColumn="0" w:lastRowFirstColumn="0" w:lastRowLastColumn="0"/>
+            <w:tcW w:w="4675" w:type="dxa"/>
+          </w:tcPr>
+          <w:p>
+            <w:r>
+              <w:t>MSHLS.PF.XAML</w:t>
+            </w:r>
+          </w:p>
+        </w:tc>
+        <w:tc>
+          <w:tcPr>
+            <w:tcW w:w="4675" w:type="dxa"/>
+          </w:tcPr>
+          <w:p>
+            <w:pPr>
+              <w:cnfStyle w:val="000000100000" w:firstRow="0" w:lastRow="0" w:firstColumn="0" w:lastColumn="0" w:oddVBand="0" w:evenVBand="0" w:oddHBand="1" w:evenHBand="0" w:firstRowFirstColumn="0" w:firstRowLastColumn="0" w:lastRowFirstColumn="0" w:lastRowLastColumn="0"/>
+            </w:pPr>
+            <w:r>
+              <w:t>Debug | ARM</w:t>
+            </w:r>
+          </w:p>
+        </w:tc>
+      </w:tr>
+      <w:tr>
+        <w:tc>
+          <w:tcPr>
+            <w:cnfStyle w:val="001000000000" w:firstRow="0" w:lastRow="0" w:firstColumn="1" w:lastColumn="0" w:oddVBand="0" w:evenVBand="0" w:oddHBand="0" w:evenHBand="0" w:firstRowFirstColumn="0" w:firstRowLastColumn="0" w:lastRowFirstColumn="0" w:lastRowLastColumn="0"/>
+            <w:tcW w:w="4675" w:type="dxa"/>
+          </w:tcPr>
+          <w:p>
+            <w:r>
+              <w:t>MSHLS.PF.XAML</w:t>
+            </w:r>
+          </w:p>
+        </w:tc>
+        <w:tc>
+          <w:tcPr>
+            <w:tcW w:w="4675" w:type="dxa"/>
+          </w:tcPr>
+          <w:p>
+            <w:pPr>
+              <w:cnfStyle w:val="000000000000" w:firstRow="0" w:lastRow="0" w:firstColumn="0" w:lastColumn="0" w:oddVBand="0" w:evenVBand="0" w:oddHBand="0" w:evenHBand="0" w:firstRowFirstColumn="0" w:firstRowLastColumn="0" w:lastRowFirstColumn="0" w:lastRowLastColumn="0"/>
+            </w:pPr>
+            <w:r>
+              <w:t>Debug | x86</w:t>
+            </w:r>
+          </w:p>
+        </w:tc>
+      </w:tr>
+      <w:tr>
+        <w:trPr>
+          <w:cnfStyle w:val="000000100000" w:firstRow="0" w:lastRow="0" w:firstColumn="0" w:lastColumn="0" w:oddVBand="0" w:evenVBand="0" w:oddHBand="1" w:evenHBand="0" w:firstRowFirstColumn="0" w:firstRowLastColumn="0" w:lastRowFirstColumn="0" w:lastRowLastColumn="0"/>
+        </w:trPr>
+        <w:tc>
+          <w:tcPr>
+            <w:cnfStyle w:val="001000000000" w:firstRow="0" w:lastRow="0" w:firstColumn="1" w:lastColumn="0" w:oddVBand="0" w:evenVBand="0" w:oddHBand="0" w:evenHBand="0" w:firstRowFirstColumn="0" w:firstRowLastColumn="0" w:lastRowFirstColumn="0" w:lastRowLastColumn="0"/>
+            <w:tcW w:w="4675" w:type="dxa"/>
+          </w:tcPr>
+          <w:p>
+            <w:r>
+              <w:t>MSHLS.PF.XAML</w:t>
+            </w:r>
+          </w:p>
+        </w:tc>
+        <w:tc>
+          <w:tcPr>
+            <w:tcW w:w="4675" w:type="dxa"/>
+          </w:tcPr>
+          <w:p>
+            <w:pPr>
+              <w:cnfStyle w:val="000000100000" w:firstRow="0" w:lastRow="0" w:firstColumn="0" w:lastColumn="0" w:oddVBand="0" w:evenVBand="0" w:oddHBand="1" w:evenHBand="0" w:firstRowFirstColumn="0" w:firstRowLastColumn="0" w:lastRowFirstColumn="0" w:lastRowLastColumn="0"/>
+            </w:pPr>
+            <w:r>
+              <w:t>Debug | x64</w:t>
+            </w:r>
+          </w:p>
+        </w:tc>
+      </w:tr>
+      <w:tr>
+        <w:tc>
+          <w:tcPr>
+            <w:cnfStyle w:val="001000000000" w:firstRow="0" w:lastRow="0" w:firstColumn="1" w:lastColumn="0" w:oddVBand="0" w:evenVBand="0" w:oddHBand="0" w:evenHBand="0" w:firstRowFirstColumn="0" w:firstRowLastColumn="0" w:lastRowFirstColumn="0" w:lastRowLastColumn="0"/>
+            <w:tcW w:w="4675" w:type="dxa"/>
+          </w:tcPr>
+          <w:p>
+            <w:r>
+              <w:t>MSHLS.PF.XAML</w:t>
+            </w:r>
+          </w:p>
+        </w:tc>
+        <w:tc>
+          <w:tcPr>
+            <w:tcW w:w="4675" w:type="dxa"/>
+          </w:tcPr>
+          <w:p>
+            <w:pPr>
+              <w:cnfStyle w:val="000000000000" w:firstRow="0" w:lastRow="0" w:firstColumn="0" w:lastColumn="0" w:oddVBand="0" w:evenVBand="0" w:oddHBand="0" w:evenHBand="0" w:firstRowFirstColumn="0" w:firstRowLastColumn="0" w:lastRowFirstColumn="0" w:lastRowLastColumn="0"/>
+            </w:pPr>
+            <w:r>
+              <w:t>Release | ARM</w:t>
+            </w:r>
+          </w:p>
+        </w:tc>
+      </w:tr>
+      <w:tr>
+        <w:trPr>
+          <w:cnfStyle w:val="000000100000" w:firstRow="0" w:lastRow="0" w:firstColumn="0" w:lastColumn="0" w:oddVBand="0" w:evenVBand="0" w:oddHBand="1" w:evenHBand="0" w:firstRowFirstColumn="0" w:firstRowLastColumn="0" w:lastRowFirstColumn="0" w:lastRowLastColumn="0"/>
+        </w:trPr>
+        <w:tc>
+          <w:tcPr>
+            <w:cnfStyle w:val="001000000000" w:firstRow="0" w:lastRow="0" w:firstColumn="1" w:lastColumn="0" w:oddVBand="0" w:evenVBand="0" w:oddHBand="0" w:evenHBand="0" w:firstRowFirstColumn="0" w:firstRowLastColumn="0" w:lastRowFirstColumn="0" w:lastRowLastColumn="0"/>
+            <w:tcW w:w="4675" w:type="dxa"/>
+          </w:tcPr>
+          <w:p>
+            <w:r>
+              <w:t>MSHLS.PF.XAML</w:t>
+            </w:r>
+          </w:p>
+        </w:tc>
+        <w:tc>
+          <w:tcPr>
+            <w:tcW w:w="4675" w:type="dxa"/>
+          </w:tcPr>
+          <w:p>
+            <w:pPr>
+              <w:cnfStyle w:val="000000100000" w:firstRow="0" w:lastRow="0" w:firstColumn="0" w:lastColumn="0" w:oddVBand="0" w:evenVBand="0" w:oddHBand="1" w:evenHBand="0" w:firstRowFirstColumn="0" w:firstRowLastColumn="0" w:lastRowFirstColumn="0" w:lastRowLastColumn="0"/>
+            </w:pPr>
+            <w:r>
+              <w:t>Release | x86</w:t>
+            </w:r>
+          </w:p>
+        </w:tc>
+      </w:tr>
+      <w:tr>
+        <w:tc>
+          <w:tcPr>
+            <w:cnfStyle w:val="001000000000" w:firstRow="0" w:lastRow="0" w:firstColumn="1" w:lastColumn="0" w:oddVBand="0" w:evenVBand="0" w:oddHBand="0" w:evenHBand="0" w:firstRowFirstColumn="0" w:firstRowLastColumn="0" w:lastRowFirstColumn="0" w:lastRowLastColumn="0"/>
+            <w:tcW w:w="4675" w:type="dxa"/>
+          </w:tcPr>
+          <w:p>
+            <w:r>
+              <w:t>MSHLS.PF.XAML</w:t>
+            </w:r>
+          </w:p>
+        </w:tc>
+        <w:tc>
+          <w:tcPr>
+            <w:tcW w:w="4675" w:type="dxa"/>
+          </w:tcPr>
+          <w:p>
+            <w:pPr>
+              <w:cnfStyle w:val="000000000000" w:firstRow="0" w:lastRow="0" w:firstColumn="0" w:lastColumn="0" w:oddVBand="0" w:evenVBand="0" w:oddHBand="0" w:evenHBand="0" w:firstRowFirstColumn="0" w:firstRowLastColumn="0" w:lastRowFirstColumn="0" w:lastRowLastColumn="0"/>
+            </w:pPr>
+            <w:r>
+              <w:t>Release | x64</w:t>
+            </w:r>
+          </w:p>
+        </w:tc>
+      </w:tr>
+    </w:tbl>
+    <w:p/>
+    <w:p>
+      <w:r>
+        <w:t xml:space="preserve">Once all </w:t>
+      </w:r>
+      <w:r>
+        <w:t>of the</w:t>
+      </w:r>
+      <w:r>
+        <w:t xml:space="preserve"> projects build successfully, switch your Visual Studio build configuration to Release | Any CPU, right click on the </w:t>
+      </w:r>
+      <w:proofErr w:type="spellStart"/>
+      <w:proofErr w:type="gramStart"/>
+      <w:r>
+        <w:t>MSHLS.PF.XAML</w:t>
+      </w:r>
+      <w:r>
+        <w:t>.Setup</w:t>
+      </w:r>
+      <w:proofErr w:type="spellEnd"/>
+      <w:proofErr w:type="gramEnd"/>
+      <w:r>
+        <w:t xml:space="preserve"> project and click build.</w:t>
+      </w:r>
+    </w:p>
+    <w:p>
+      <w:r>
+        <w:t xml:space="preserve">Once this is completed, you will find the SDK installer named </w:t>
+      </w:r>
+      <w:proofErr w:type="spellStart"/>
+      <w:proofErr w:type="gramStart"/>
+      <w:r>
+        <w:t>MSHLS.PF.XAML.Setup</w:t>
+      </w:r>
+      <w:r>
+        <w:t>.vsix</w:t>
+      </w:r>
+      <w:proofErr w:type="spellEnd"/>
+      <w:proofErr w:type="gramEnd"/>
+      <w:r>
+        <w:t xml:space="preserve"> under the </w:t>
+      </w:r>
+      <w:proofErr w:type="spellStart"/>
+      <w:r>
+        <w:t>PFPlugins</w:t>
+      </w:r>
+      <w:proofErr w:type="spellEnd"/>
+      <w:r>
+        <w:t>/Windows</w:t>
+      </w:r>
+      <w:r>
+        <w:t>10/</w:t>
+      </w:r>
+      <w:r>
+        <w:t>Setup/</w:t>
+      </w:r>
+      <w:proofErr w:type="spellStart"/>
+      <w:r>
+        <w:t>MSHLS.PF.XAML.Setup</w:t>
+      </w:r>
+      <w:proofErr w:type="spellEnd"/>
+      <w:r>
+        <w:t>/Bin/Release folder.</w:t>
+      </w:r>
+    </w:p>
+    <w:p/>
     <w:sectPr>
       <w:pgSz w:w="12240" w:h="15840"/>
       <w:pgMar w:top="1440" w:right="1440" w:bottom="1440" w:left="1440" w:header="720" w:footer="720" w:gutter="0"/>

</xml_diff>

<commit_message>
Added link to VS SDK
</commit_message>
<xml_diff>
--- a/BuildInstructions.docx
+++ b/BuildInstructions.docx
@@ -399,8 +399,9 @@
           <w:r>
             <w:t>Windows 8.1</w:t>
           </w:r>
+          <w:bookmarkStart w:id="0" w:name="_GoBack"/>
+          <w:bookmarkEnd w:id="0"/>
         </w:p>
-        <w:p/>
         <w:p>
           <w:r>
             <w:t xml:space="preserve">Using Visual Studio 2013, open the solution named </w:t>
@@ -798,7 +799,22 @@
         <w:t>Windows 10</w:t>
       </w:r>
     </w:p>
-    <w:p/>
+    <w:p>
+      <w:r>
+        <w:t xml:space="preserve">Please download and install the Visual Studio 2015 SDK RC: </w:t>
+      </w:r>
+      <w:hyperlink r:id="rId5" w:history="1">
+        <w:r>
+          <w:rPr>
+            <w:rStyle w:val="Hyperlink"/>
+          </w:rPr>
+          <w:t>http://go.microsoft.com/?linkid=9877247</w:t>
+        </w:r>
+      </w:hyperlink>
+      <w:r>
+        <w:t>.</w:t>
+      </w:r>
+    </w:p>
     <w:p>
       <w:r>
         <w:t xml:space="preserve">Using Visual Studio 2015, open the solution named </w:t>
@@ -833,7 +849,6 @@
           </w:tcPr>
           <w:p>
             <w:r>
-              <w:lastRenderedPageBreak/>
               <w:t>Project Name</w:t>
             </w:r>
           </w:p>
@@ -864,6 +879,7 @@
           <w:p>
             <w:proofErr w:type="spellStart"/>
             <w:r>
+              <w:lastRenderedPageBreak/>
               <w:t>Microsoft.HLSClient.Windows</w:t>
             </w:r>
             <w:proofErr w:type="spellEnd"/>
@@ -1102,7 +1118,7 @@
                     <pic:cNvPicPr/>
                   </pic:nvPicPr>
                   <pic:blipFill>
-                    <a:blip r:embed="rId5"/>
+                    <a:blip r:embed="rId6"/>
                     <a:stretch>
                       <a:fillRect/>
                     </a:stretch>
@@ -1126,7 +1142,6 @@
     <w:p/>
     <w:p>
       <w:r>
-        <w:lastRenderedPageBreak/>
         <w:t xml:space="preserve">If you are debugging remotely on a device or debugging the SDK for the phone on a USB connected phone device it is advisable to not use this setting as it might slow your debugging experience significantly. </w:t>
       </w:r>
     </w:p>
@@ -1135,8 +1150,6 @@
       <w:pPr>
         <w:pStyle w:val="Heading1"/>
       </w:pPr>
-      <w:bookmarkStart w:id="0" w:name="_GoBack"/>
-      <w:bookmarkEnd w:id="0"/>
       <w:r>
         <w:t>Building the Player Framework Plugins</w:t>
       </w:r>
@@ -1146,19 +1159,12 @@
         <w:pStyle w:val="Heading3"/>
       </w:pPr>
       <w:r>
-        <w:t xml:space="preserve">Windows </w:t>
-      </w:r>
-      <w:r>
-        <w:t>8.1</w:t>
+        <w:t>Windows 8.1</w:t>
       </w:r>
     </w:p>
-    <w:p/>
     <w:p>
       <w:r>
-        <w:t>Using Visual Studio 2013</w:t>
-      </w:r>
-      <w:r>
-        <w:t xml:space="preserve">, open the solution named </w:t>
+        <w:t xml:space="preserve">Using Visual Studio 2013, open the solution named </w:t>
       </w:r>
       <w:r>
         <w:t>MSHLS.PF</w:t>
@@ -1172,10 +1178,7 @@
       </w:r>
       <w:proofErr w:type="spellEnd"/>
       <w:r>
-        <w:t>/Windows8.1 folder</w:t>
-      </w:r>
-      <w:r>
-        <w:t>. Select Batch Build, select all and then click Clean. Once all projects are cleaned, deselect all and check the following projects. The click build.</w:t>
+        <w:t>/Windows8.1 folder. Select Batch Build, select all and then click Clean. Once all projects are cleaned, deselect all and check the following projects. The click build.</w:t>
       </w:r>
     </w:p>
     <w:tbl>
@@ -1700,10 +1703,7 @@
           </w:tcPr>
           <w:p>
             <w:r>
-              <w:t>Microsoft.CC608</w:t>
-            </w:r>
-            <w:r>
-              <w:t>.WindowsPhone</w:t>
+              <w:t>Microsoft.CC608.WindowsPhone</w:t>
             </w:r>
           </w:p>
         </w:tc>
@@ -1813,19 +1813,7 @@
           </w:tcPr>
           <w:p>
             <w:r>
-              <w:t>MSHLS</w:t>
-            </w:r>
-            <w:r>
-              <w:t>.</w:t>
-            </w:r>
-            <w:r>
-              <w:t>PF.JS.</w:t>
-            </w:r>
-            <w:r>
-              <w:t>CC608</w:t>
-            </w:r>
-            <w:r>
-              <w:t>.Windows</w:t>
+              <w:t>MSHLS.PF.JS.CC608.Windows</w:t>
             </w:r>
           </w:p>
         </w:tc>
@@ -1948,10 +1936,7 @@
               <w:cnfStyle w:val="000000100000" w:firstRow="0" w:lastRow="0" w:firstColumn="0" w:lastColumn="0" w:oddVBand="0" w:evenVBand="0" w:oddHBand="1" w:evenHBand="0" w:firstRowFirstColumn="0" w:firstRowLastColumn="0" w:lastRowFirstColumn="0" w:lastRowLastColumn="0"/>
             </w:pPr>
             <w:r>
-              <w:t xml:space="preserve">Release | </w:t>
-            </w:r>
-            <w:r>
-              <w:t>x86</w:t>
+              <w:t>Release | x86</w:t>
             </w:r>
           </w:p>
         </w:tc>
@@ -1993,10 +1978,7 @@
           </w:tcPr>
           <w:p>
             <w:r>
-              <w:t>MSHLS.PF.JS.CC608.Windows</w:t>
-            </w:r>
-            <w:r>
-              <w:t>Phone</w:t>
+              <w:t>MSHLS.PF.JS.CC608.WindowsPhone</w:t>
             </w:r>
           </w:p>
         </w:tc>
@@ -2051,13 +2033,7 @@
           </w:tcPr>
           <w:p>
             <w:r>
-              <w:t>MSHLS.PF.</w:t>
-            </w:r>
-            <w:r>
-              <w:t>JS</w:t>
-            </w:r>
-            <w:r>
-              <w:t>.CC608.WindowsPhone</w:t>
+              <w:t>MSHLS.PF.JS.CC608.WindowsPhone</w:t>
             </w:r>
           </w:p>
         </w:tc>
@@ -2083,13 +2059,7 @@
           </w:tcPr>
           <w:p>
             <w:r>
-              <w:t>MSHLS.PF.</w:t>
-            </w:r>
-            <w:r>
-              <w:t>JS</w:t>
-            </w:r>
-            <w:r>
-              <w:t>.CC608.WindowsPhone</w:t>
+              <w:t>MSHLS.PF.JS.CC608.WindowsPhone</w:t>
             </w:r>
           </w:p>
         </w:tc>
@@ -2119,13 +2089,7 @@
           <w:p>
             <w:proofErr w:type="spellStart"/>
             <w:r>
-              <w:t>MSHLS</w:t>
-            </w:r>
-            <w:r>
-              <w:t>.</w:t>
-            </w:r>
-            <w:r>
-              <w:t>PF.JS.Windows</w:t>
+              <w:t>MSHLS.PF.JS.Windows</w:t>
             </w:r>
             <w:proofErr w:type="spellEnd"/>
           </w:p>
@@ -2153,7 +2117,6 @@
           <w:p>
             <w:proofErr w:type="spellStart"/>
             <w:r>
-              <w:lastRenderedPageBreak/>
               <w:t>MSHLS.PF.JS.Windows</w:t>
             </w:r>
             <w:proofErr w:type="spellEnd"/>
@@ -2258,10 +2221,7 @@
               <w:cnfStyle w:val="000000100000" w:firstRow="0" w:lastRow="0" w:firstColumn="0" w:lastColumn="0" w:oddVBand="0" w:evenVBand="0" w:oddHBand="1" w:evenHBand="0" w:firstRowFirstColumn="0" w:firstRowLastColumn="0" w:lastRowFirstColumn="0" w:lastRowLastColumn="0"/>
             </w:pPr>
             <w:r>
-              <w:t xml:space="preserve">Release | </w:t>
-            </w:r>
-            <w:r>
-              <w:t>x86</w:t>
+              <w:t>Release | x86</w:t>
             </w:r>
           </w:p>
         </w:tc>
@@ -2306,10 +2266,7 @@
           <w:p>
             <w:proofErr w:type="spellStart"/>
             <w:r>
-              <w:t>MSHLS.PF.JS.Windows</w:t>
-            </w:r>
-            <w:r>
-              <w:t>Phone</w:t>
+              <w:t>MSHLS.PF.JS.WindowsPhone</w:t>
             </w:r>
             <w:proofErr w:type="spellEnd"/>
           </w:p>
@@ -2337,6 +2294,7 @@
           <w:p>
             <w:proofErr w:type="spellStart"/>
             <w:r>
+              <w:lastRenderedPageBreak/>
               <w:t>MSHLS.PF.JS.WindowsPhone</w:t>
             </w:r>
             <w:proofErr w:type="spellEnd"/>
@@ -2427,19 +2385,7 @@
           <w:p>
             <w:proofErr w:type="gramStart"/>
             <w:r>
-              <w:t>MSHLS</w:t>
-            </w:r>
-            <w:r>
-              <w:t>.</w:t>
-            </w:r>
-            <w:r>
-              <w:t>PF.XAML.</w:t>
-            </w:r>
-            <w:r>
-              <w:t>CC608</w:t>
-            </w:r>
-            <w:r>
-              <w:t>.Windows</w:t>
+              <w:t>MSHLS.PF.XAML.CC608.Windows</w:t>
             </w:r>
             <w:proofErr w:type="gramEnd"/>
           </w:p>
@@ -2616,10 +2562,7 @@
           <w:p>
             <w:proofErr w:type="gramStart"/>
             <w:r>
-              <w:t>MSHLS.PF.XAML.CC608.Windows</w:t>
-            </w:r>
-            <w:r>
-              <w:t>Phone</w:t>
+              <w:t>MSHLS.PF.XAML.CC608.WindowsPhone</w:t>
             </w:r>
             <w:proofErr w:type="gramEnd"/>
           </w:p>
@@ -2738,13 +2681,7 @@
             <w:proofErr w:type="spellStart"/>
             <w:proofErr w:type="gramStart"/>
             <w:r>
-              <w:t>MSHLS</w:t>
-            </w:r>
-            <w:r>
-              <w:t>.</w:t>
-            </w:r>
-            <w:r>
-              <w:t>PF.XAML.Windows</w:t>
+              <w:t>MSHLS.PF.XAML.Windows</w:t>
             </w:r>
             <w:proofErr w:type="spellEnd"/>
             <w:proofErr w:type="gramEnd"/>
@@ -2774,13 +2711,7 @@
             <w:proofErr w:type="spellStart"/>
             <w:proofErr w:type="gramStart"/>
             <w:r>
-              <w:t>MSHLS.PF.</w:t>
-            </w:r>
-            <w:r>
-              <w:t>XAML</w:t>
-            </w:r>
-            <w:r>
-              <w:t>.Windows</w:t>
+              <w:t>MSHLS.PF.XAML.Windows</w:t>
             </w:r>
             <w:proofErr w:type="spellEnd"/>
             <w:proofErr w:type="gramEnd"/>
@@ -2813,13 +2744,7 @@
             <w:proofErr w:type="spellStart"/>
             <w:proofErr w:type="gramStart"/>
             <w:r>
-              <w:t>MSHLS.PF.</w:t>
-            </w:r>
-            <w:r>
-              <w:t>XAML</w:t>
-            </w:r>
-            <w:r>
-              <w:t>.Windows</w:t>
+              <w:t>MSHLS.PF.XAML.Windows</w:t>
             </w:r>
             <w:proofErr w:type="spellEnd"/>
             <w:proofErr w:type="gramEnd"/>
@@ -2849,13 +2774,7 @@
             <w:proofErr w:type="spellStart"/>
             <w:proofErr w:type="gramStart"/>
             <w:r>
-              <w:t>MSHLS.PF.</w:t>
-            </w:r>
-            <w:r>
-              <w:t>XAML</w:t>
-            </w:r>
-            <w:r>
-              <w:t>.Windows</w:t>
+              <w:t>MSHLS.PF.XAML.Windows</w:t>
             </w:r>
             <w:proofErr w:type="spellEnd"/>
             <w:proofErr w:type="gramEnd"/>
@@ -2888,13 +2807,7 @@
             <w:proofErr w:type="spellStart"/>
             <w:proofErr w:type="gramStart"/>
             <w:r>
-              <w:t>MSHLS.PF.</w:t>
-            </w:r>
-            <w:r>
-              <w:t>XAML</w:t>
-            </w:r>
-            <w:r>
-              <w:t>.Windows</w:t>
+              <w:t>MSHLS.PF.XAML.Windows</w:t>
             </w:r>
             <w:proofErr w:type="spellEnd"/>
             <w:proofErr w:type="gramEnd"/>
@@ -2909,10 +2822,7 @@
               <w:cnfStyle w:val="000000100000" w:firstRow="0" w:lastRow="0" w:firstColumn="0" w:lastColumn="0" w:oddVBand="0" w:evenVBand="0" w:oddHBand="1" w:evenHBand="0" w:firstRowFirstColumn="0" w:firstRowLastColumn="0" w:lastRowFirstColumn="0" w:lastRowLastColumn="0"/>
             </w:pPr>
             <w:r>
-              <w:t xml:space="preserve">Release | </w:t>
-            </w:r>
-            <w:r>
-              <w:t>x86</w:t>
+              <w:t>Release | x86</w:t>
             </w:r>
           </w:p>
         </w:tc>
@@ -2927,13 +2837,7 @@
             <w:proofErr w:type="spellStart"/>
             <w:proofErr w:type="gramStart"/>
             <w:r>
-              <w:t>MSHLS.PF.</w:t>
-            </w:r>
-            <w:r>
-              <w:t>XAML</w:t>
-            </w:r>
-            <w:r>
-              <w:t>.Windows</w:t>
+              <w:t>MSHLS.PF.XAML.Windows</w:t>
             </w:r>
             <w:proofErr w:type="spellEnd"/>
             <w:proofErr w:type="gramEnd"/>
@@ -2966,16 +2870,7 @@
             <w:proofErr w:type="spellStart"/>
             <w:proofErr w:type="gramStart"/>
             <w:r>
-              <w:t>MSHLS.PF.</w:t>
-            </w:r>
-            <w:r>
-              <w:t>XAML</w:t>
-            </w:r>
-            <w:r>
-              <w:t>.Windows</w:t>
-            </w:r>
-            <w:r>
-              <w:t>Phone</w:t>
+              <w:t>MSHLS.PF.XAML.WindowsPhone</w:t>
             </w:r>
             <w:proofErr w:type="spellEnd"/>
             <w:proofErr w:type="gramEnd"/>
@@ -3005,13 +2900,7 @@
             <w:proofErr w:type="spellStart"/>
             <w:proofErr w:type="gramStart"/>
             <w:r>
-              <w:t>MSHLS.PF.</w:t>
-            </w:r>
-            <w:r>
-              <w:t>XAML</w:t>
-            </w:r>
-            <w:r>
-              <w:t>.WindowsPhone</w:t>
+              <w:t>MSHLS.PF.XAML.WindowsPhone</w:t>
             </w:r>
             <w:proofErr w:type="spellEnd"/>
             <w:proofErr w:type="gramEnd"/>
@@ -3044,13 +2933,7 @@
             <w:proofErr w:type="spellStart"/>
             <w:proofErr w:type="gramStart"/>
             <w:r>
-              <w:t>MSHLS.PF.</w:t>
-            </w:r>
-            <w:r>
-              <w:t>XAML</w:t>
-            </w:r>
-            <w:r>
-              <w:t>.WindowsPhone</w:t>
+              <w:t>MSHLS.PF.XAML.WindowsPhone</w:t>
             </w:r>
             <w:proofErr w:type="spellEnd"/>
             <w:proofErr w:type="gramEnd"/>
@@ -3080,13 +2963,7 @@
             <w:proofErr w:type="spellStart"/>
             <w:proofErr w:type="gramStart"/>
             <w:r>
-              <w:t>MSHLS.PF.</w:t>
-            </w:r>
-            <w:r>
-              <w:t>XAML</w:t>
-            </w:r>
-            <w:r>
-              <w:t>.WindowsPhone</w:t>
+              <w:t>MSHLS.PF.XAML.WindowsPhone</w:t>
             </w:r>
             <w:proofErr w:type="spellEnd"/>
             <w:proofErr w:type="gramEnd"/>
@@ -3179,10 +3056,7 @@
         <w:t>/Bin/Release</w:t>
       </w:r>
       <w:r>
-        <w:t xml:space="preserve"> </w:t>
-      </w:r>
-      <w:r>
-        <w:t>folder</w:t>
+        <w:t xml:space="preserve"> folder</w:t>
       </w:r>
       <w:r>
         <w:t>.</w:t>
@@ -3214,20 +3088,35 @@
         <w:lastRenderedPageBreak/>
         <w:t>Windows 10</w:t>
       </w:r>
+      <w:r>
+        <w:t xml:space="preserve"> </w:t>
+      </w:r>
     </w:p>
-    <w:p/>
     <w:p>
       <w:r>
+        <w:t xml:space="preserve">Please download and install the Visual Studio 2015 SDK RC: </w:t>
+      </w:r>
+      <w:hyperlink r:id="rId7" w:history="1">
+        <w:r>
+          <w:rPr>
+            <w:rStyle w:val="Hyperlink"/>
+          </w:rPr>
+          <w:t>http://go.microsoft.com/?linkid=9877247</w:t>
+        </w:r>
+      </w:hyperlink>
+      <w:r>
+        <w:t>.</w:t>
+      </w:r>
+    </w:p>
+    <w:p>
+      <w:r>
         <w:t xml:space="preserve">Using Visual Studio 2015, open the solution named </w:t>
       </w:r>
       <w:r>
         <w:t>MSHLS.PF</w:t>
       </w:r>
       <w:r>
-        <w:t xml:space="preserve"> </w:t>
-      </w:r>
-      <w:r>
-        <w:t xml:space="preserve">found under </w:t>
+        <w:t xml:space="preserve"> found under </w:t>
       </w:r>
       <w:proofErr w:type="spellStart"/>
       <w:r>
@@ -3297,10 +3186,7 @@
           </w:tcPr>
           <w:p>
             <w:r>
-              <w:t>Microsoft.</w:t>
-            </w:r>
-            <w:r>
-              <w:t>CC608</w:t>
+              <w:t>Microsoft.CC608</w:t>
             </w:r>
           </w:p>
         </w:tc>

</xml_diff>